<commit_message>
added new section for data api publishing
</commit_message>
<xml_diff>
--- a/Report.docx
+++ b/Report.docx
@@ -177,8 +177,21 @@
           <w:color w:val="595959" w:themeColor="text1" w:themeTint="A6"/>
           <w:lang w:val="en-HK"/>
         </w:rPr>
-        <w:t>Kiwi Budget : A Data</w:t>
-      </w:r>
+        <w:t>Kiwi Budget</w:t>
+      </w:r>
+      <w:del w:id="0" w:author="Ali Surface" w:date="2022-10-30T00:34:00Z">
+        <w:r>
+          <w:rPr>
+            <w:rFonts w:asciiTheme="majorHAnsi" w:hAnsiTheme="majorHAnsi" w:cstheme="majorBidi"/>
+            <w:b/>
+            <w:bCs/>
+            <w:caps/>
+            <w:color w:val="595959" w:themeColor="text1" w:themeTint="A6"/>
+            <w:lang w:val="en-HK"/>
+          </w:rPr>
+          <w:delText xml:space="preserve"> </w:delText>
+        </w:r>
+      </w:del>
       <w:r>
         <w:rPr>
           <w:rFonts w:asciiTheme="majorHAnsi" w:hAnsiTheme="majorHAnsi" w:cstheme="majorBidi"/>
@@ -188,7 +201,7 @@
           <w:color w:val="595959" w:themeColor="text1" w:themeTint="A6"/>
           <w:lang w:val="en-HK"/>
         </w:rPr>
-        <w:t>SET</w:t>
+        <w:t>: A Data</w:t>
       </w:r>
       <w:r>
         <w:rPr>
@@ -199,7 +212,7 @@
           <w:color w:val="595959" w:themeColor="text1" w:themeTint="A6"/>
           <w:lang w:val="en-HK"/>
         </w:rPr>
-        <w:t xml:space="preserve"> of New Zealand Economic Activities (199</w:t>
+        <w:t>SET</w:t>
       </w:r>
       <w:r>
         <w:rPr>
@@ -210,7 +223,7 @@
           <w:color w:val="595959" w:themeColor="text1" w:themeTint="A6"/>
           <w:lang w:val="en-HK"/>
         </w:rPr>
-        <w:t>9</w:t>
+        <w:t xml:space="preserve"> of New Zealand Economic Activities (199</w:t>
       </w:r>
       <w:r>
         <w:rPr>
@@ -221,6 +234,17 @@
           <w:color w:val="595959" w:themeColor="text1" w:themeTint="A6"/>
           <w:lang w:val="en-HK"/>
         </w:rPr>
+        <w:t>9</w:t>
+      </w:r>
+      <w:r>
+        <w:rPr>
+          <w:rFonts w:asciiTheme="majorHAnsi" w:hAnsiTheme="majorHAnsi" w:cstheme="majorBidi"/>
+          <w:b/>
+          <w:bCs/>
+          <w:caps/>
+          <w:color w:val="595959" w:themeColor="text1" w:themeTint="A6"/>
+          <w:lang w:val="en-HK"/>
+        </w:rPr>
         <w:t xml:space="preserve"> ~ 2022)</w:t>
       </w:r>
     </w:p>
@@ -228,22 +252,53 @@
       <w:pPr>
         <w:pStyle w:val="ContactInfo"/>
       </w:pPr>
-      <w:proofErr w:type="gramStart"/>
+      <w:proofErr w:type="spellStart"/>
       <w:r>
         <w:t>Jinze</w:t>
       </w:r>
-      <w:r>
-        <w:t>(</w:t>
-      </w:r>
-      <w:proofErr w:type="gramEnd"/>
-      <w:r>
-        <w:t>Jerry)</w:t>
+      <w:proofErr w:type="spellEnd"/>
+      <w:ins w:id="1" w:author="Ali Surface" w:date="2022-10-30T00:34:00Z">
+        <w:r>
+          <w:t xml:space="preserve"> </w:t>
+        </w:r>
+      </w:ins>
+      <w:r>
+        <w:t>(Jerry)</w:t>
       </w:r>
       <w:r>
         <w:t xml:space="preserve"> Zhou</w:t>
       </w:r>
       <w:r>
-        <w:t>, Ali Ansar, Mingqiu(Jeffery) Chi</w:t>
+        <w:t xml:space="preserve">, </w:t>
+      </w:r>
+      <w:del w:id="2" w:author="Ali Surface" w:date="2022-10-30T00:35:00Z">
+        <w:r>
+          <w:delText xml:space="preserve">Ali </w:delText>
+        </w:r>
+      </w:del>
+      <w:r>
+        <w:t>Ansar</w:t>
+      </w:r>
+      <w:ins w:id="3" w:author="Ali Surface" w:date="2022-10-30T00:35:00Z">
+        <w:r>
+          <w:t xml:space="preserve"> Ali</w:t>
+        </w:r>
+      </w:ins>
+      <w:r>
+        <w:t xml:space="preserve">, </w:t>
+      </w:r>
+      <w:proofErr w:type="spellStart"/>
+      <w:r>
+        <w:t>Mingqiu</w:t>
+      </w:r>
+      <w:proofErr w:type="spellEnd"/>
+      <w:ins w:id="4" w:author="Ali Surface" w:date="2022-10-30T00:34:00Z">
+        <w:r>
+          <w:t xml:space="preserve"> </w:t>
+        </w:r>
+      </w:ins>
+      <w:r>
+        <w:t>(Jeffery) Chi</w:t>
       </w:r>
     </w:p>
     <w:p>
@@ -251,8 +306,21 @@
         <w:pStyle w:val="ContactInfo"/>
       </w:pPr>
       <w:r>
-        <w:t>DATA-422</w:t>
-      </w:r>
+        <w:t>DATA</w:t>
+      </w:r>
+      <w:del w:id="5" w:author="Ali Surface" w:date="2022-10-30T00:34:00Z">
+        <w:r>
+          <w:delText>-</w:delText>
+        </w:r>
+      </w:del>
+      <w:r>
+        <w:t>422</w:t>
+      </w:r>
+      <w:ins w:id="6" w:author="Ali Surface" w:date="2022-10-30T00:34:00Z">
+        <w:r>
+          <w:t>-S2</w:t>
+        </w:r>
+      </w:ins>
       <w:r>
         <w:rPr>
           <w:lang w:val="en-GB" w:bidi="en-GB"/>
@@ -286,7 +354,7 @@
           <w:sz w:val="22"/>
           <w:szCs w:val="22"/>
         </w:rPr>
-        <w:t xml:space="preserve">This data set contains data covering major </w:t>
+        <w:t>This data set contains data covering major economic activities and a key monetary policy indicator (OCR) of New Zealand, from 1999 to 2022. Our analysis of this dataset verifies some correlations between OCR, CPI, HPI and other economic data</w:t>
       </w:r>
       <w:r>
         <w:rPr>
@@ -295,7 +363,7 @@
           <w:sz w:val="22"/>
           <w:szCs w:val="22"/>
         </w:rPr>
-        <w:t>economic</w:t>
+        <w:t xml:space="preserve">. </w:t>
       </w:r>
       <w:r>
         <w:rPr>
@@ -304,8 +372,19 @@
           <w:sz w:val="22"/>
           <w:szCs w:val="22"/>
         </w:rPr>
-        <w:t xml:space="preserve"> activities and a key monetary policy </w:t>
-      </w:r>
+        <w:t>All data</w:t>
+      </w:r>
+      <w:ins w:id="7" w:author="Ali Surface" w:date="2022-10-30T00:37:00Z">
+        <w:r>
+          <w:rPr>
+            <w:smallCaps w:val="0"/>
+            <w:spacing w:val="0"/>
+            <w:sz w:val="22"/>
+            <w:szCs w:val="22"/>
+          </w:rPr>
+          <w:t>sets</w:t>
+        </w:r>
+      </w:ins>
       <w:r>
         <w:rPr>
           <w:smallCaps w:val="0"/>
@@ -313,8 +392,9 @@
           <w:sz w:val="22"/>
           <w:szCs w:val="22"/>
         </w:rPr>
-        <w:t>indicator (</w:t>
-      </w:r>
+        <w:t xml:space="preserve"> </w:t>
+      </w:r>
+      <w:proofErr w:type="gramStart"/>
       <w:r>
         <w:rPr>
           <w:smallCaps w:val="0"/>
@@ -322,8 +402,9 @@
           <w:sz w:val="22"/>
           <w:szCs w:val="22"/>
         </w:rPr>
-        <w:t xml:space="preserve">OCR) of New Zealand, from 1999 to 2022. Our analysis of this dataset verifies some correlations between OCR, CPI, HPI and other economic </w:t>
-      </w:r>
+        <w:t>are scraped</w:t>
+      </w:r>
+      <w:proofErr w:type="gramEnd"/>
       <w:r>
         <w:rPr>
           <w:smallCaps w:val="0"/>
@@ -331,8 +412,50 @@
           <w:sz w:val="22"/>
           <w:szCs w:val="22"/>
         </w:rPr>
-        <w:t>data</w:t>
-      </w:r>
+        <w:t xml:space="preserve"> from online sources which are publicly available. The reuse potential includes training machine learning algorithms that do the forecasting.</w:t>
+      </w:r>
+      <w:ins w:id="8" w:author="Ali Surface" w:date="2022-10-30T00:38:00Z">
+        <w:r>
+          <w:rPr>
+            <w:smallCaps w:val="0"/>
+            <w:spacing w:val="0"/>
+            <w:sz w:val="22"/>
+            <w:szCs w:val="22"/>
+          </w:rPr>
+          <w:t xml:space="preserve"> Individual researchers or </w:t>
+        </w:r>
+      </w:ins>
+      <w:ins w:id="9" w:author="Ali Surface" w:date="2022-10-30T00:39:00Z">
+        <w:r>
+          <w:rPr>
+            <w:smallCaps w:val="0"/>
+            <w:spacing w:val="0"/>
+            <w:sz w:val="22"/>
+            <w:szCs w:val="22"/>
+          </w:rPr>
+          <w:t xml:space="preserve">organizations involved in policy making can use it for </w:t>
+        </w:r>
+        <w:proofErr w:type="spellStart"/>
+        <w:r>
+          <w:rPr>
+            <w:smallCaps w:val="0"/>
+            <w:spacing w:val="0"/>
+            <w:sz w:val="22"/>
+            <w:szCs w:val="22"/>
+          </w:rPr>
+          <w:t>analysing</w:t>
+        </w:r>
+        <w:proofErr w:type="spellEnd"/>
+        <w:r>
+          <w:rPr>
+            <w:smallCaps w:val="0"/>
+            <w:spacing w:val="0"/>
+            <w:sz w:val="22"/>
+            <w:szCs w:val="22"/>
+          </w:rPr>
+          <w:t xml:space="preserve"> and decision making.</w:t>
+        </w:r>
+      </w:ins>
       <w:r>
         <w:rPr>
           <w:smallCaps w:val="0"/>
@@ -340,8 +463,19 @@
           <w:sz w:val="22"/>
           <w:szCs w:val="22"/>
         </w:rPr>
-        <w:t xml:space="preserve">. </w:t>
-      </w:r>
+        <w:t xml:space="preserve"> This data set is available through </w:t>
+      </w:r>
+      <w:del w:id="10" w:author="Ali Surface" w:date="2022-10-30T00:38:00Z">
+        <w:r>
+          <w:rPr>
+            <w:smallCaps w:val="0"/>
+            <w:spacing w:val="0"/>
+            <w:sz w:val="22"/>
+            <w:szCs w:val="22"/>
+          </w:rPr>
+          <w:delText xml:space="preserve">publishing </w:delText>
+        </w:r>
+      </w:del>
       <w:r>
         <w:rPr>
           <w:smallCaps w:val="0"/>
@@ -349,8 +483,19 @@
           <w:sz w:val="22"/>
           <w:szCs w:val="22"/>
         </w:rPr>
-        <w:t>All</w:t>
-      </w:r>
+        <w:t>API</w:t>
+      </w:r>
+      <w:ins w:id="11" w:author="Ali Surface" w:date="2022-10-30T00:38:00Z">
+        <w:r>
+          <w:rPr>
+            <w:smallCaps w:val="0"/>
+            <w:spacing w:val="0"/>
+            <w:sz w:val="22"/>
+            <w:szCs w:val="22"/>
+          </w:rPr>
+          <w:t xml:space="preserve"> published online</w:t>
+        </w:r>
+      </w:ins>
       <w:r>
         <w:rPr>
           <w:smallCaps w:val="0"/>
@@ -358,7 +503,7 @@
           <w:sz w:val="22"/>
           <w:szCs w:val="22"/>
         </w:rPr>
-        <w:t xml:space="preserve"> data are scraped from online sources which are publicly available. The reuse potential includes training machine learning algorithms that do the forecasting. This data set is available through publishing API.</w:t>
+        <w:t>.</w:t>
       </w:r>
     </w:p>
     <w:p>
@@ -381,7 +526,71 @@
           <w:sz w:val="22"/>
           <w:szCs w:val="22"/>
         </w:rPr>
-        <w:t xml:space="preserve">Our aim is to collect a data set that contains a small but limited number of the most critical economic data indicators, such as monetary policy indicators (OCR only), house price indices (HPI), </w:t>
+        <w:t>Our aim is to collect</w:t>
+      </w:r>
+      <w:del w:id="12" w:author="Ali Surface" w:date="2022-10-30T00:40:00Z">
+        <w:r>
+          <w:rPr>
+            <w:sz w:val="22"/>
+            <w:szCs w:val="22"/>
+          </w:rPr>
+          <w:delText xml:space="preserve"> a</w:delText>
+        </w:r>
+      </w:del>
+      <w:r>
+        <w:rPr>
+          <w:sz w:val="22"/>
+          <w:szCs w:val="22"/>
+        </w:rPr>
+        <w:t xml:space="preserve"> data</w:t>
+      </w:r>
+      <w:del w:id="13" w:author="Ali Surface" w:date="2022-10-30T00:40:00Z">
+        <w:r>
+          <w:rPr>
+            <w:sz w:val="22"/>
+            <w:szCs w:val="22"/>
+          </w:rPr>
+          <w:delText xml:space="preserve"> </w:delText>
+        </w:r>
+      </w:del>
+      <w:r>
+        <w:rPr>
+          <w:sz w:val="22"/>
+          <w:szCs w:val="22"/>
+        </w:rPr>
+        <w:t>set</w:t>
+      </w:r>
+      <w:ins w:id="14" w:author="Ali Surface" w:date="2022-10-30T00:40:00Z">
+        <w:r>
+          <w:rPr>
+            <w:sz w:val="22"/>
+            <w:szCs w:val="22"/>
+          </w:rPr>
+          <w:t>s</w:t>
+        </w:r>
+      </w:ins>
+      <w:r>
+        <w:rPr>
+          <w:sz w:val="22"/>
+          <w:szCs w:val="22"/>
+        </w:rPr>
+        <w:t xml:space="preserve"> that contain</w:t>
+      </w:r>
+      <w:del w:id="15" w:author="Ali Surface" w:date="2022-10-30T00:40:00Z">
+        <w:r>
+          <w:rPr>
+            <w:sz w:val="22"/>
+            <w:szCs w:val="22"/>
+          </w:rPr>
+          <w:delText>s</w:delText>
+        </w:r>
+      </w:del>
+      <w:r>
+        <w:rPr>
+          <w:sz w:val="22"/>
+          <w:szCs w:val="22"/>
+        </w:rPr>
+        <w:t xml:space="preserve"> a small but limited number of the most critical economic data indicators, such as monetary policy indicators (OCR only), house price indices (HPI), </w:t>
       </w:r>
       <w:r>
         <w:rPr>
@@ -395,7 +604,35 @@
           <w:sz w:val="22"/>
           <w:szCs w:val="22"/>
         </w:rPr>
-        <w:t>tourism data and import/export data, with the expectation of seeing correlations between the data, which may provide a reference for financial planning for companies or individuals. The reuse potential includes training machine learning algorithms that do the forecasting.</w:t>
+        <w:t xml:space="preserve">tourism data and import/export data, with the expectation of seeing correlations between the data, which may provide a reference for financial planning for companies or individuals. </w:t>
+      </w:r>
+      <w:commentRangeStart w:id="16"/>
+      <w:r>
+        <w:rPr>
+          <w:strike/>
+          <w:sz w:val="22"/>
+          <w:szCs w:val="22"/>
+          <w:rPrChange w:id="17" w:author="Ali Surface" w:date="2022-10-30T00:42:00Z">
+            <w:rPr>
+              <w:sz w:val="22"/>
+              <w:szCs w:val="22"/>
+            </w:rPr>
+          </w:rPrChange>
+        </w:rPr>
+        <w:t>The reuse potential includes training machine learning algorithms that do the forecasting.</w:t>
+      </w:r>
+      <w:commentRangeEnd w:id="16"/>
+      <w:r>
+        <w:rPr>
+          <w:rStyle w:val="CommentReference"/>
+          <w:strike/>
+          <w:rPrChange w:id="18" w:author="Ali Surface" w:date="2022-10-30T00:42:00Z">
+            <w:rPr>
+              <w:rStyle w:val="CommentReference"/>
+            </w:rPr>
+          </w:rPrChange>
+        </w:rPr>
+        <w:commentReference w:id="16"/>
       </w:r>
     </w:p>
     <w:p>
@@ -507,7 +744,7 @@
                     </pic:cNvPicPr>
                   </pic:nvPicPr>
                   <pic:blipFill>
-                    <a:blip r:embed="rId9">
+                    <a:blip r:embed="rId13">
                       <a:extLst>
                         <a:ext uri="{28A0092B-C50C-407E-A947-70E740481C1C}">
                           <a14:useLocalDpi xmlns:a14="http://schemas.microsoft.com/office/drawing/2010/main" val="0"/>
@@ -557,24 +794,14 @@
       <w:r>
         <w:t xml:space="preserve">Figure </w:t>
       </w:r>
-      <w:r>
-        <w:fldChar w:fldCharType="begin"/>
-      </w:r>
-      <w:r>
-        <w:instrText xml:space="preserve"> SEQ Figure \* ARABIC </w:instrText>
-      </w:r>
-      <w:r>
-        <w:fldChar w:fldCharType="separate"/>
-      </w:r>
-      <w:r>
-        <w:rPr>
-          <w:noProof/>
-        </w:rPr>
-        <w:t>1</w:t>
-      </w:r>
-      <w:r>
-        <w:fldChar w:fldCharType="end"/>
-      </w:r>
+      <w:fldSimple w:instr=" SEQ Figure \* ARABIC ">
+        <w:r>
+          <w:rPr>
+            <w:noProof/>
+          </w:rPr>
+          <w:t>1</w:t>
+        </w:r>
+      </w:fldSimple>
       <w:r>
         <w:t xml:space="preserve"> Data Process Pipeline</w:t>
       </w:r>
@@ -593,23 +820,7 @@
           <w:sz w:val="22"/>
           <w:szCs w:val="22"/>
         </w:rPr>
-        <w:t xml:space="preserve">We have </w:t>
-      </w:r>
-      <w:r>
-        <w:rPr>
-          <w:color w:val="000000"/>
-          <w:sz w:val="22"/>
-          <w:szCs w:val="22"/>
-        </w:rPr>
-        <w:t>summarized</w:t>
-      </w:r>
-      <w:r>
-        <w:rPr>
-          <w:color w:val="000000"/>
-          <w:sz w:val="22"/>
-          <w:szCs w:val="22"/>
-        </w:rPr>
-        <w:t xml:space="preserve"> them into the following modules</w:t>
+        <w:t>We have summarized them into the following modules</w:t>
       </w:r>
       <w:r>
         <w:rPr>
@@ -757,7 +968,30 @@
           <w:sz w:val="22"/>
           <w:szCs w:val="22"/>
         </w:rPr>
-        <w:t>The goals have been described in the previous section and we briefly describe the economic and financial rationale underlying</w:t>
+        <w:t>The goals have been described in the previous section and we briefly describe the economic and financial rationale underlying the data</w:t>
+      </w:r>
+      <w:r>
+        <w:rPr>
+          <w:sz w:val="22"/>
+          <w:szCs w:val="22"/>
+        </w:rPr>
+        <w:t>.</w:t>
+      </w:r>
+    </w:p>
+    <w:p>
+      <w:pPr>
+        <w:rPr>
+          <w:sz w:val="22"/>
+          <w:szCs w:val="22"/>
+        </w:rPr>
+      </w:pPr>
+      <w:r>
+        <w:rPr>
+          <w:sz w:val="22"/>
+          <w:szCs w:val="22"/>
+        </w:rPr>
+        <w:lastRenderedPageBreak/>
+        <w:t>Monetary policy that are measures employed by governments to influence economic activity, specifically by manipulating the supplies of money and credit and by altering official cash rate (OCR). The usual objectives of monetary policy are to control inflation, maintain full employment and achieve high economic growth rates, but these objectives are in conflict.</w:t>
       </w:r>
       <w:r>
         <w:rPr>
@@ -768,46 +1002,70 @@
       </w:r>
       <w:r>
         <w:rPr>
-          <w:sz w:val="22"/>
-          <w:szCs w:val="22"/>
-        </w:rPr>
-        <w:t>the data</w:t>
-      </w:r>
-      <w:r>
-        <w:rPr>
+          <w:color w:val="000000"/>
+          <w:sz w:val="22"/>
+          <w:szCs w:val="22"/>
+        </w:rPr>
+        <w:t>Inflation control is the RBNZ's only objective under the Banking (Prudential Regulation) Act 1989, but the conflicting objective of guaranteeing employment was planned for 2018 and added to the Reserve Bank of New Zealand Act 2021 (RBNZ, 2022). We believe we would see this conflict in the data. High CPI trends in recent years, caused New Zealand Reserved Bank to adopt measures to reduce inflation by restricting growth in the money supply and increasing the interest rate.</w:t>
+      </w:r>
+    </w:p>
+    <w:p>
+      <w:pPr>
+        <w:rPr>
+          <w:rFonts w:ascii="Arial" w:hAnsi="Arial" w:cs="Arial"/>
+        </w:rPr>
+      </w:pPr>
+      <w:r>
+        <w:rPr>
+          <w:color w:val="000000"/>
+          <w:sz w:val="22"/>
+          <w:szCs w:val="22"/>
+        </w:rPr>
+        <w:t xml:space="preserve">Based on economic principles, as New Zealand Reserve Bank sets its interest rate up, businesses will have difficulty getting cheap loans for further development, it is anticipated that business development will be reduced, hence in terms of cargo statistics, housing prices, and tourism counts, we are anticipating dropping in these activities as well as leads to increase of unemployment. </w:t>
+      </w:r>
+      <w:r>
+        <w:rPr>
+          <w:color w:val="000000"/>
+          <w:sz w:val="22"/>
+          <w:szCs w:val="22"/>
+        </w:rPr>
+        <w:t>On the other hand, an increase in the Reserve Bank interest rate will attract oversea hot money for a short-term investment, therefore it is anticipated that the exchange rate of New Zealand dollars VS. Other currency will go up.</w:t>
+      </w:r>
+    </w:p>
+    <w:p>
+      <w:pPr>
+        <w:rPr>
+          <w:color w:val="000000"/>
+          <w:sz w:val="22"/>
+          <w:szCs w:val="22"/>
+          <w:lang w:eastAsia="zh-CN"/>
+        </w:rPr>
+      </w:pPr>
+      <w:r>
+        <w:rPr>
+          <w:color w:val="000000"/>
+          <w:sz w:val="22"/>
+          <w:szCs w:val="22"/>
+        </w:rPr>
+        <w:t>We will collecting online public data to verify economic principles</w:t>
+      </w:r>
+      <w:r>
+        <w:rPr>
+          <w:color w:val="000000"/>
+          <w:sz w:val="22"/>
+          <w:szCs w:val="22"/>
+        </w:rPr>
+        <w:t xml:space="preserve"> and examine relationship between data</w:t>
+      </w:r>
+      <w:r>
+        <w:rPr>
+          <w:color w:val="000000"/>
           <w:sz w:val="22"/>
           <w:szCs w:val="22"/>
         </w:rPr>
         <w:t>.</w:t>
       </w:r>
-    </w:p>
-    <w:p>
-      <w:pPr>
-        <w:rPr>
-          <w:sz w:val="22"/>
-          <w:szCs w:val="22"/>
-        </w:rPr>
-      </w:pPr>
-      <w:r>
-        <w:rPr>
-          <w:sz w:val="22"/>
-          <w:szCs w:val="22"/>
-        </w:rPr>
-        <w:t xml:space="preserve">Monetary policy that are measures employed by governments to influence economic activity, specifically by manipulating the supplies of money and credit and by altering official cash rate (OCR). </w:t>
-      </w:r>
-      <w:r>
-        <w:rPr>
-          <w:sz w:val="22"/>
-          <w:szCs w:val="22"/>
-        </w:rPr>
-        <w:lastRenderedPageBreak/>
-        <w:t>The usual objectives of monetary policy are to control inflation, maintain full employment and achieve high economic growth rates, but these objectives are in conflict.</w:t>
-      </w:r>
-      <w:r>
-        <w:rPr>
-          <w:sz w:val="22"/>
-          <w:szCs w:val="22"/>
-        </w:rPr>
+      <w:r>
         <w:t xml:space="preserve"> </w:t>
       </w:r>
       <w:r>
@@ -816,75 +1074,25 @@
           <w:sz w:val="22"/>
           <w:szCs w:val="22"/>
         </w:rPr>
-        <w:t>Inflation control is the RBNZ's only objective under the Banking (Prudential Regulation) Act 1989, but the conflicting objective of guaranteeing employment was planned for 2018 and added to the Reserve Bank of New Zealand Act 2021 (RBNZ, 2022). We believe we would see this conflict in the data. High CPI trends in recent years, caused New Zealand Reserved Bank to adopt measures to reduce inflation by restricting growth in the money supply and increasing the interest rate.</w:t>
-      </w:r>
-    </w:p>
-    <w:p>
-      <w:pPr>
-        <w:rPr>
-          <w:rFonts w:ascii="Arial" w:hAnsi="Arial" w:cs="Arial"/>
-        </w:rPr>
-      </w:pPr>
-      <w:r>
-        <w:rPr>
-          <w:color w:val="000000"/>
-          <w:sz w:val="22"/>
-          <w:szCs w:val="22"/>
-        </w:rPr>
-        <w:t xml:space="preserve">Based on economic principles, as New Zealand Reserve Bank sets its interest rate up, businesses will have difficulty getting cheap loans for further development, it is anticipated that business development will be reduced, hence in terms of cargo statistics, housing prices, and tourism counts, we are anticipating dropping in these activities as well as leads to increase of unemployment. </w:t>
-      </w:r>
-      <w:r>
-        <w:rPr>
-          <w:color w:val="000000"/>
-          <w:sz w:val="22"/>
-          <w:szCs w:val="22"/>
-        </w:rPr>
-        <w:t>On the other hand, an increase in the Reserve Bank interest rate will attract oversea hot money for a short-term investment, therefore it is anticipated that the exchange rate of New Zealand dollars VS. Other currency will go up.</w:t>
-      </w:r>
-    </w:p>
-    <w:p>
-      <w:pPr>
-        <w:rPr>
-          <w:color w:val="000000"/>
-          <w:sz w:val="22"/>
-          <w:szCs w:val="22"/>
-          <w:lang w:eastAsia="zh-CN"/>
-        </w:rPr>
-      </w:pPr>
-      <w:r>
-        <w:rPr>
-          <w:color w:val="000000"/>
-          <w:sz w:val="22"/>
-          <w:szCs w:val="22"/>
-        </w:rPr>
-        <w:t>We will collecting online public data to verify economic principles</w:t>
-      </w:r>
-      <w:r>
-        <w:rPr>
-          <w:color w:val="000000"/>
-          <w:sz w:val="22"/>
-          <w:szCs w:val="22"/>
-        </w:rPr>
-        <w:t xml:space="preserve"> and examine relationship between data</w:t>
-      </w:r>
-      <w:r>
-        <w:rPr>
-          <w:color w:val="000000"/>
-          <w:sz w:val="22"/>
-          <w:szCs w:val="22"/>
-        </w:rPr>
-        <w:t>.</w:t>
-      </w:r>
-      <w:r>
-        <w:t xml:space="preserve"> </w:t>
-      </w:r>
-      <w:r>
-        <w:rPr>
-          <w:color w:val="000000"/>
-          <w:sz w:val="22"/>
-          <w:szCs w:val="22"/>
-        </w:rPr>
-        <w:t>We collected the following data to test the correlation</w:t>
+        <w:t xml:space="preserve">We collected the following data to </w:t>
+      </w:r>
+      <w:proofErr w:type="gramStart"/>
+      <w:r>
+        <w:rPr>
+          <w:color w:val="000000"/>
+          <w:sz w:val="22"/>
+          <w:szCs w:val="22"/>
+        </w:rPr>
+        <w:t>test</w:t>
+      </w:r>
+      <w:proofErr w:type="gramEnd"/>
+      <w:r>
+        <w:rPr>
+          <w:color w:val="000000"/>
+          <w:sz w:val="22"/>
+          <w:szCs w:val="22"/>
+        </w:rPr>
+        <w:t xml:space="preserve"> the correlation</w:t>
       </w:r>
       <w:r>
         <w:rPr>
@@ -1042,7 +1250,29 @@
           <w:szCs w:val="22"/>
           <w:lang w:val="en-SG" w:eastAsia="zh-CN"/>
         </w:rPr>
-        <w:t>xchange rate(NZDUSD/NZDRMB)</w:t>
+        <w:t xml:space="preserve">xchange </w:t>
+      </w:r>
+      <w:proofErr w:type="gramStart"/>
+      <w:r>
+        <w:rPr>
+          <w:rFonts w:eastAsia="Times New Roman" w:cs="Segoe UI"/>
+          <w:color w:val="24292F"/>
+          <w:sz w:val="22"/>
+          <w:szCs w:val="22"/>
+          <w:lang w:val="en-SG" w:eastAsia="zh-CN"/>
+        </w:rPr>
+        <w:t>rate(</w:t>
+      </w:r>
+      <w:proofErr w:type="gramEnd"/>
+      <w:r>
+        <w:rPr>
+          <w:rFonts w:eastAsia="Times New Roman" w:cs="Segoe UI"/>
+          <w:color w:val="24292F"/>
+          <w:sz w:val="22"/>
+          <w:szCs w:val="22"/>
+          <w:lang w:val="en-SG" w:eastAsia="zh-CN"/>
+        </w:rPr>
+        <w:t>NZDUSD/NZDRMB)</w:t>
       </w:r>
     </w:p>
     <w:p>
@@ -1181,13 +1411,56 @@
             <v:path o:extrusionok="f" gradientshapeok="t" o:connecttype="rect"/>
             <o:lock v:ext="edit" aspectratio="t"/>
           </v:shapetype>
-          <v:shape id="_x0000_i1025" type="#_x0000_t75" alt="" style="width:381.45pt;height:443.1pt;mso-width-percent:0;mso-height-percent:0;mso-width-percent:0;mso-height-percent:0" o:ole="">
-            <v:imagedata r:id="rId10" o:title=""/>
+          <v:shape id="_x0000_i1025" type="#_x0000_t75" alt="" style="width:381.05pt;height:443.2pt;mso-width-percent:0;mso-height-percent:0;mso-width-percent:0;mso-height-percent:0" o:ole="">
+            <v:imagedata r:id="rId14" o:title=""/>
             <o:lock v:ext="edit" aspectratio="f"/>
           </v:shape>
-          <o:OLEObject Type="Embed" ProgID="Visio.Drawing.11" ShapeID="_x0000_i1025" DrawAspect="Content" ObjectID="_1728570949" r:id="rId11"/>
+          <o:OLEObject Type="Embed" ProgID="Visio.Drawing.11" ShapeID="_x0000_i1025" DrawAspect="Content" ObjectID="_1728596811" r:id="rId15"/>
         </w:object>
       </w:r>
+      <w:ins w:id="19" w:author="Ali Surface" w:date="2022-10-30T00:43:00Z">
+        <w:r>
+          <w:rPr>
+            <w:rFonts w:ascii="Arial" w:hAnsi="Arial" w:cs="Arial"/>
+            <w:noProof/>
+          </w:rPr>
+          <w:drawing>
+            <wp:inline distT="0" distB="0" distL="0" distR="0" wp14:anchorId="2292A104" wp14:editId="55FD0E51">
+              <wp:extent cx="6188710" cy="6903720"/>
+              <wp:effectExtent l="0" t="0" r="2540" b="0"/>
+              <wp:docPr id="1" name="Picture 1"/>
+              <wp:cNvGraphicFramePr>
+                <a:graphicFrameLocks xmlns:a="http://schemas.openxmlformats.org/drawingml/2006/main" noChangeAspect="1"/>
+              </wp:cNvGraphicFramePr>
+              <a:graphic xmlns:a="http://schemas.openxmlformats.org/drawingml/2006/main">
+                <a:graphicData uri="http://schemas.openxmlformats.org/drawingml/2006/picture">
+                  <pic:pic xmlns:pic="http://schemas.openxmlformats.org/drawingml/2006/picture">
+                    <pic:nvPicPr>
+                      <pic:cNvPr id="1" name=""/>
+                      <pic:cNvPicPr/>
+                    </pic:nvPicPr>
+                    <pic:blipFill>
+                      <a:blip r:embed="rId16"/>
+                      <a:stretch>
+                        <a:fillRect/>
+                      </a:stretch>
+                    </pic:blipFill>
+                    <pic:spPr>
+                      <a:xfrm>
+                        <a:off x="0" y="0"/>
+                        <a:ext cx="6188710" cy="6903720"/>
+                      </a:xfrm>
+                      <a:prstGeom prst="rect">
+                        <a:avLst/>
+                      </a:prstGeom>
+                    </pic:spPr>
+                  </pic:pic>
+                </a:graphicData>
+              </a:graphic>
+            </wp:inline>
+          </w:drawing>
+        </w:r>
+      </w:ins>
     </w:p>
     <w:p>
       <w:pPr>
@@ -1248,23 +1521,42 @@
           <w:szCs w:val="22"/>
           <w:lang w:eastAsia="zh-CN"/>
         </w:rPr>
-        <w:t>As all data is publicly available on the RBNZ, it is in principle more reliable to collect data from the source where it was originally published, which is the RBNZ</w:t>
-      </w:r>
+        <w:t xml:space="preserve">As all data is publicly available on the RBNZ, it is in principle more </w:t>
+      </w:r>
+      <w:proofErr w:type="gramStart"/>
       <w:r>
         <w:rPr>
           <w:sz w:val="22"/>
           <w:szCs w:val="22"/>
           <w:lang w:eastAsia="zh-CN"/>
         </w:rPr>
-        <w:t xml:space="preserve"> website</w:t>
-      </w:r>
+        <w:t>reliable</w:t>
+      </w:r>
+      <w:proofErr w:type="gramEnd"/>
       <w:r>
         <w:rPr>
           <w:sz w:val="22"/>
           <w:szCs w:val="22"/>
           <w:lang w:eastAsia="zh-CN"/>
         </w:rPr>
-        <w:t>.</w:t>
+        <w:t xml:space="preserve"> to collect data from the source where it was originally published, which is the RBNZ website. </w:t>
+      </w:r>
+      <w:r>
+        <w:rPr>
+          <w:color w:val="000000"/>
+          <w:sz w:val="22"/>
+          <w:szCs w:val="22"/>
+        </w:rPr>
+        <w:t xml:space="preserve">However, due to the redesign of the RBNZ website, which uses Cloudflare as the CDN and refuses to automatically crawl content, we failed to scrape data from RBNZ although we tried various methods of disguise. As time constraints, we </w:t>
+      </w:r>
+      <w:r>
+        <w:rPr>
+          <w:color w:val="000000"/>
+          <w:sz w:val="22"/>
+          <w:szCs w:val="22"/>
+        </w:rPr>
+        <w:lastRenderedPageBreak/>
+        <w:t xml:space="preserve">had to choose other crawler-friendly sites to get the data. </w:t>
       </w:r>
       <w:r>
         <w:rPr>
@@ -1272,39 +1564,7 @@
           <w:szCs w:val="22"/>
           <w:lang w:eastAsia="zh-CN"/>
         </w:rPr>
-        <w:t xml:space="preserve"> </w:t>
-      </w:r>
-      <w:r>
-        <w:rPr>
-          <w:color w:val="000000"/>
-          <w:sz w:val="22"/>
-          <w:szCs w:val="22"/>
-        </w:rPr>
-        <w:t>However, due to the redesign of the RBNZ website, which uses Cloudflare as the CDN and refuses to automatically crawl content, we failed to scrape data from RBNZ although we tried various methods of disguise. As time constraints, we had to choose other crawler-friendly sites to get the data.</w:t>
-      </w:r>
-      <w:r>
-        <w:rPr>
-          <w:color w:val="000000"/>
-          <w:sz w:val="22"/>
-          <w:szCs w:val="22"/>
-        </w:rPr>
-        <w:t xml:space="preserve"> </w:t>
-      </w:r>
-      <w:r>
-        <w:rPr>
-          <w:sz w:val="22"/>
-          <w:szCs w:val="22"/>
-          <w:lang w:eastAsia="zh-CN"/>
-        </w:rPr>
-        <w:t>After much searching and searching we finally settled on three crawler friendly sites to get the data</w:t>
-      </w:r>
-      <w:r>
-        <w:rPr>
-          <w:sz w:val="22"/>
-          <w:szCs w:val="22"/>
-          <w:lang w:eastAsia="zh-CN"/>
-        </w:rPr>
-        <w:t>:</w:t>
+        <w:t>After much searching and searching we finally settled on three crawler friendly sites to get the data:</w:t>
       </w:r>
     </w:p>
     <w:p>
@@ -1436,7 +1696,6 @@
           <w:szCs w:val="22"/>
           <w:lang w:val="en-SG" w:eastAsia="zh-CN"/>
         </w:rPr>
-        <w:lastRenderedPageBreak/>
         <w:t>Official Cash Rate</w:t>
       </w:r>
     </w:p>
@@ -1542,7 +1801,25 @@
           <w:sz w:val="22"/>
           <w:szCs w:val="22"/>
         </w:rPr>
-        <w:t>Infoshare is a free service provided by Statistics New Zealand to allow the viewing of survey data. The website “interest.co.nz” is partnered with Calculate.co.nz which has created New Zealand's largest collection of calculators. While “ofx.com” is a currency exchange platform regulated by over 50 regulators globally. The backgrounds of these data sources give them high creditability.</w:t>
+        <w:t xml:space="preserve">Infoshare is a free service provided by Statistics New Zealand to allow the viewing of survey data. The website “interest.co.nz” </w:t>
+      </w:r>
+      <w:proofErr w:type="gramStart"/>
+      <w:r>
+        <w:rPr>
+          <w:color w:val="000000"/>
+          <w:sz w:val="22"/>
+          <w:szCs w:val="22"/>
+        </w:rPr>
+        <w:t>is partnered</w:t>
+      </w:r>
+      <w:proofErr w:type="gramEnd"/>
+      <w:r>
+        <w:rPr>
+          <w:color w:val="000000"/>
+          <w:sz w:val="22"/>
+          <w:szCs w:val="22"/>
+        </w:rPr>
+        <w:t xml:space="preserve"> with Calculate.co.nz which has created New Zealand's largest collection of calculators. While “ofx.com” is a currency exchange platform regulated by over 50 regulators globally. The backgrounds of these data sources give them high creditability.</w:t>
       </w:r>
     </w:p>
     <w:p>
@@ -1782,7 +2059,27 @@
           <w:szCs w:val="22"/>
           <w:lang w:eastAsia="zh-CN"/>
         </w:rPr>
-        <w:t xml:space="preserve"> So RSelenium was selected. </w:t>
+        <w:t xml:space="preserve"> So RSelenium </w:t>
+      </w:r>
+      <w:proofErr w:type="gramStart"/>
+      <w:r>
+        <w:rPr>
+          <w:color w:val="000000"/>
+          <w:sz w:val="22"/>
+          <w:szCs w:val="22"/>
+          <w:lang w:eastAsia="zh-CN"/>
+        </w:rPr>
+        <w:t>was selected</w:t>
+      </w:r>
+      <w:proofErr w:type="gramEnd"/>
+      <w:r>
+        <w:rPr>
+          <w:color w:val="000000"/>
+          <w:sz w:val="22"/>
+          <w:szCs w:val="22"/>
+          <w:lang w:eastAsia="zh-CN"/>
+        </w:rPr>
+        <w:t xml:space="preserve">. </w:t>
       </w:r>
     </w:p>
     <w:p>
@@ -1798,6 +2095,7 @@
           <w:szCs w:val="22"/>
           <w:lang w:eastAsia="zh-CN"/>
         </w:rPr>
+        <w:lastRenderedPageBreak/>
         <w:drawing>
           <wp:inline distT="0" distB="0" distL="0" distR="0" wp14:anchorId="6B7ABC82" wp14:editId="5E9EC721">
             <wp:extent cx="5583115" cy="3909212"/>
@@ -1814,7 +2112,7 @@
                     <pic:cNvPicPr/>
                   </pic:nvPicPr>
                   <pic:blipFill>
-                    <a:blip r:embed="rId12" cstate="print">
+                    <a:blip r:embed="rId17" cstate="print">
                       <a:extLst>
                         <a:ext uri="{28A0092B-C50C-407E-A947-70E740481C1C}">
                           <a14:useLocalDpi xmlns:a14="http://schemas.microsoft.com/office/drawing/2010/main" val="0"/>
@@ -1855,24 +2153,14 @@
       <w:r>
         <w:t xml:space="preserve">Figure </w:t>
       </w:r>
-      <w:r>
-        <w:fldChar w:fldCharType="begin"/>
-      </w:r>
-      <w:r>
-        <w:instrText xml:space="preserve"> SEQ Figure \* ARABIC </w:instrText>
-      </w:r>
-      <w:r>
-        <w:fldChar w:fldCharType="separate"/>
-      </w:r>
-      <w:r>
-        <w:rPr>
-          <w:noProof/>
-        </w:rPr>
-        <w:t>2</w:t>
-      </w:r>
-      <w:r>
-        <w:fldChar w:fldCharType="end"/>
-      </w:r>
+      <w:fldSimple w:instr=" SEQ Figure \* ARABIC ">
+        <w:r>
+          <w:rPr>
+            <w:noProof/>
+          </w:rPr>
+          <w:t>2</w:t>
+        </w:r>
+      </w:fldSimple>
       <w:r>
         <w:t xml:space="preserve"> Infoshare</w:t>
       </w:r>
@@ -1892,15 +2180,7 @@
           <w:sz w:val="22"/>
           <w:szCs w:val="22"/>
         </w:rPr>
-        <w:t>RSelenium Provides a set of R bindings for the 'Selenium 2.0 WebDriver' that allows driving a web browser natively and automating browsers locally or remotely</w:t>
-      </w:r>
-      <w:r>
-        <w:rPr>
-          <w:color w:val="000000"/>
-          <w:sz w:val="22"/>
-          <w:szCs w:val="22"/>
-        </w:rPr>
-        <w:t xml:space="preserve"> (Kim, 2022).</w:t>
+        <w:t>RSelenium Provides a set of R bindings for the 'Selenium 2.0 WebDriver' that allows driving a web browser natively and automating browsers locally or remotely (Kim, 2022).</w:t>
       </w:r>
       <w:r>
         <w:rPr>
@@ -1916,16 +2196,7 @@
           <w:sz w:val="22"/>
           <w:szCs w:val="22"/>
         </w:rPr>
-        <w:t xml:space="preserve">The targeting of a clicked element is determined by a CSS selector, which is submitted to the RSelenium API as a parameter, and </w:t>
-      </w:r>
-      <w:r>
-        <w:rPr>
-          <w:color w:val="000000"/>
-          <w:sz w:val="22"/>
-          <w:szCs w:val="22"/>
-        </w:rPr>
-        <w:lastRenderedPageBreak/>
-        <w:t>the corresponding click and select operations are performed to enable page navigation.</w:t>
+        <w:t>The targeting of a clicked element is determined by a CSS selector, which is submitted to the RSelenium API as a parameter, and the corresponding click and select operations are performed to enable page navigation.</w:t>
       </w:r>
       <w:r>
         <w:t xml:space="preserve"> </w:t>
@@ -1936,7 +2207,25 @@
           <w:sz w:val="22"/>
           <w:szCs w:val="22"/>
         </w:rPr>
-        <w:t>The code example is shown below</w:t>
+        <w:t xml:space="preserve">The code example </w:t>
+      </w:r>
+      <w:proofErr w:type="gramStart"/>
+      <w:r>
+        <w:rPr>
+          <w:color w:val="000000"/>
+          <w:sz w:val="22"/>
+          <w:szCs w:val="22"/>
+        </w:rPr>
+        <w:t>is shown</w:t>
+      </w:r>
+      <w:proofErr w:type="gramEnd"/>
+      <w:r>
+        <w:rPr>
+          <w:color w:val="000000"/>
+          <w:sz w:val="22"/>
+          <w:szCs w:val="22"/>
+        </w:rPr>
+        <w:t xml:space="preserve"> below</w:t>
       </w:r>
       <w:r>
         <w:rPr>
@@ -1984,7 +2273,7 @@
                     <pic:cNvPicPr/>
                   </pic:nvPicPr>
                   <pic:blipFill>
-                    <a:blip r:embed="rId13" cstate="print">
+                    <a:blip r:embed="rId18" cstate="print">
                       <a:extLst>
                         <a:ext uri="{28A0092B-C50C-407E-A947-70E740481C1C}">
                           <a14:useLocalDpi xmlns:a14="http://schemas.microsoft.com/office/drawing/2010/main" val="0"/>
@@ -2024,24 +2313,14 @@
       <w:r>
         <w:t xml:space="preserve">Figure </w:t>
       </w:r>
-      <w:r>
-        <w:fldChar w:fldCharType="begin"/>
-      </w:r>
-      <w:r>
-        <w:instrText xml:space="preserve"> SEQ Figure \* ARABIC </w:instrText>
-      </w:r>
-      <w:r>
-        <w:fldChar w:fldCharType="separate"/>
-      </w:r>
-      <w:r>
-        <w:rPr>
-          <w:noProof/>
-        </w:rPr>
-        <w:t>3</w:t>
-      </w:r>
-      <w:r>
-        <w:fldChar w:fldCharType="end"/>
-      </w:r>
+      <w:fldSimple w:instr=" SEQ Figure \* ARABIC ">
+        <w:r>
+          <w:rPr>
+            <w:noProof/>
+          </w:rPr>
+          <w:t>3</w:t>
+        </w:r>
+      </w:fldSimple>
       <w:r>
         <w:t xml:space="preserve"> RSelenium code example</w:t>
       </w:r>
@@ -2114,6 +2393,7 @@
           <w:szCs w:val="22"/>
           <w:lang w:eastAsia="zh-CN"/>
         </w:rPr>
+        <w:lastRenderedPageBreak/>
         <w:drawing>
           <wp:inline distT="0" distB="0" distL="0" distR="0" wp14:anchorId="3D69A961" wp14:editId="369291C5">
             <wp:extent cx="3367451" cy="870438"/>
@@ -2130,7 +2410,7 @@
                     <pic:cNvPicPr/>
                   </pic:nvPicPr>
                   <pic:blipFill>
-                    <a:blip r:embed="rId14">
+                    <a:blip r:embed="rId19">
                       <a:extLst>
                         <a:ext uri="{28A0092B-C50C-407E-A947-70E740481C1C}">
                           <a14:useLocalDpi xmlns:a14="http://schemas.microsoft.com/office/drawing/2010/main" val="0"/>
@@ -2164,24 +2444,14 @@
       <w:r>
         <w:t xml:space="preserve">Figure </w:t>
       </w:r>
-      <w:r>
-        <w:fldChar w:fldCharType="begin"/>
-      </w:r>
-      <w:r>
-        <w:instrText xml:space="preserve"> SEQ Figure \* ARABIC </w:instrText>
-      </w:r>
-      <w:r>
-        <w:fldChar w:fldCharType="separate"/>
-      </w:r>
-      <w:r>
-        <w:rPr>
-          <w:noProof/>
-        </w:rPr>
-        <w:t>4</w:t>
-      </w:r>
-      <w:r>
-        <w:fldChar w:fldCharType="end"/>
-      </w:r>
+      <w:fldSimple w:instr=" SEQ Figure \* ARABIC ">
+        <w:r>
+          <w:rPr>
+            <w:noProof/>
+          </w:rPr>
+          <w:t>4</w:t>
+        </w:r>
+      </w:fldSimple>
       <w:r>
         <w:t xml:space="preserve"> extract data by Xml2</w:t>
       </w:r>
@@ -2202,18 +2472,9 @@
           <w:szCs w:val="22"/>
           <w:lang w:eastAsia="zh-CN"/>
         </w:rPr>
-        <w:t xml:space="preserve">The code to implement the complete process is in the </w:t>
-      </w:r>
-      <w:r>
-        <w:rPr>
-          <w:color w:val="000000"/>
-          <w:sz w:val="22"/>
-          <w:szCs w:val="22"/>
-          <w:lang w:eastAsia="zh-CN"/>
-        </w:rPr>
-        <w:t>“</w:t>
-      </w:r>
-      <w:hyperlink r:id="rId15" w:history="1">
+        <w:t>The code to implement the complete process is in the “</w:t>
+      </w:r>
+      <w:hyperlink r:id="rId20" w:history="1">
         <w:r>
           <w:rPr>
             <w:rStyle w:val="Hyperlink"/>
@@ -2221,25 +2482,7 @@
             <w:szCs w:val="22"/>
             <w:lang w:eastAsia="zh-CN"/>
           </w:rPr>
-          <w:t>Collector_R_We</w:t>
-        </w:r>
-        <w:r>
-          <w:rPr>
-            <w:rStyle w:val="Hyperlink"/>
-            <w:sz w:val="22"/>
-            <w:szCs w:val="22"/>
-            <w:lang w:eastAsia="zh-CN"/>
-          </w:rPr>
-          <w:t>b</w:t>
-        </w:r>
-        <w:r>
-          <w:rPr>
-            <w:rStyle w:val="Hyperlink"/>
-            <w:sz w:val="22"/>
-            <w:szCs w:val="22"/>
-            <w:lang w:eastAsia="zh-CN"/>
-          </w:rPr>
-          <w:t>Driver.ipynb</w:t>
+          <w:t>Collector_R_WebDriver.ipynb</w:t>
         </w:r>
       </w:hyperlink>
       <w:r>
@@ -2249,25 +2492,7 @@
           <w:szCs w:val="22"/>
           <w:lang w:eastAsia="zh-CN"/>
         </w:rPr>
-        <w:t>” notebook</w:t>
-      </w:r>
-      <w:r>
-        <w:rPr>
-          <w:color w:val="000000"/>
-          <w:sz w:val="22"/>
-          <w:szCs w:val="22"/>
-          <w:lang w:eastAsia="zh-CN"/>
-        </w:rPr>
-        <w:t xml:space="preserve"> file</w:t>
-      </w:r>
-      <w:r>
-        <w:rPr>
-          <w:color w:val="000000"/>
-          <w:sz w:val="22"/>
-          <w:szCs w:val="22"/>
-          <w:lang w:eastAsia="zh-CN"/>
-        </w:rPr>
-        <w:t>.</w:t>
+        <w:t>” notebook file.</w:t>
       </w:r>
     </w:p>
     <w:p>
@@ -2504,7 +2729,7 @@
                     <pic:cNvPicPr/>
                   </pic:nvPicPr>
                   <pic:blipFill>
-                    <a:blip r:embed="rId16" cstate="print">
+                    <a:blip r:embed="rId21" cstate="print">
                       <a:extLst>
                         <a:ext uri="{28A0092B-C50C-407E-A947-70E740481C1C}">
                           <a14:useLocalDpi xmlns:a14="http://schemas.microsoft.com/office/drawing/2010/main" val="0"/>
@@ -2539,24 +2764,14 @@
       <w:r>
         <w:t xml:space="preserve">Figure </w:t>
       </w:r>
-      <w:r>
-        <w:fldChar w:fldCharType="begin"/>
-      </w:r>
-      <w:r>
-        <w:instrText xml:space="preserve"> SEQ Figure \* ARABIC </w:instrText>
-      </w:r>
-      <w:r>
-        <w:fldChar w:fldCharType="separate"/>
-      </w:r>
-      <w:r>
-        <w:rPr>
-          <w:noProof/>
-        </w:rPr>
-        <w:t>5</w:t>
-      </w:r>
-      <w:r>
-        <w:fldChar w:fldCharType="end"/>
-      </w:r>
+      <w:fldSimple w:instr=" SEQ Figure \* ARABIC ">
+        <w:r>
+          <w:rPr>
+            <w:noProof/>
+          </w:rPr>
+          <w:t>5</w:t>
+        </w:r>
+      </w:fldSimple>
       <w:r>
         <w:t xml:space="preserve"> Julia API Code example</w:t>
       </w:r>
@@ -2577,36 +2792,9 @@
           <w:szCs w:val="22"/>
           <w:lang w:eastAsia="zh-CN"/>
         </w:rPr>
-        <w:t xml:space="preserve">All the API data collection code implemented by </w:t>
-      </w:r>
-      <w:r>
-        <w:rPr>
-          <w:color w:val="000000"/>
-          <w:sz w:val="22"/>
-          <w:szCs w:val="22"/>
-          <w:lang w:eastAsia="zh-CN"/>
-        </w:rPr>
-        <w:t>J</w:t>
-      </w:r>
-      <w:r>
-        <w:rPr>
-          <w:color w:val="000000"/>
-          <w:sz w:val="22"/>
-          <w:szCs w:val="22"/>
-          <w:lang w:eastAsia="zh-CN"/>
-        </w:rPr>
-        <w:t xml:space="preserve">ulia is in the </w:t>
-      </w:r>
-      <w:r>
-        <w:rPr>
-          <w:color w:val="000000"/>
-          <w:sz w:val="22"/>
-          <w:szCs w:val="22"/>
-          <w:lang w:eastAsia="zh-CN"/>
-        </w:rPr>
-        <w:t>“</w:t>
-      </w:r>
-      <w:hyperlink r:id="rId17" w:tooltip="Collector_Juia_API.ipynb" w:history="1">
+        <w:t>All the API data collection code implemented by Julia is in the “</w:t>
+      </w:r>
+      <w:hyperlink r:id="rId22" w:tooltip="Collector_Juia_API.ipynb" w:history="1">
         <w:r>
           <w:rPr>
             <w:rStyle w:val="Hyperlink"/>
@@ -2615,27 +2803,7 @@
             <w:szCs w:val="21"/>
             <w:shd w:val="clear" w:color="auto" w:fill="FFFFFF"/>
           </w:rPr>
-          <w:t>Collector_Juia_</w:t>
-        </w:r>
-        <w:r>
-          <w:rPr>
-            <w:rStyle w:val="Hyperlink"/>
-            <w:rFonts w:ascii="-apple-system" w:hAnsi="-apple-system"/>
-            <w:sz w:val="21"/>
-            <w:szCs w:val="21"/>
-            <w:shd w:val="clear" w:color="auto" w:fill="FFFFFF"/>
-          </w:rPr>
-          <w:t>A</w:t>
-        </w:r>
-        <w:r>
-          <w:rPr>
-            <w:rStyle w:val="Hyperlink"/>
-            <w:rFonts w:ascii="-apple-system" w:hAnsi="-apple-system"/>
-            <w:sz w:val="21"/>
-            <w:szCs w:val="21"/>
-            <w:shd w:val="clear" w:color="auto" w:fill="FFFFFF"/>
-          </w:rPr>
-          <w:t>PI.ipynb</w:t>
+          <w:t>Collector_Juia_API.ipynb</w:t>
         </w:r>
       </w:hyperlink>
       <w:r>
@@ -2645,7 +2813,7 @@
           <w:szCs w:val="22"/>
           <w:lang w:eastAsia="zh-CN"/>
         </w:rPr>
-        <w:t>”</w:t>
+        <w:t>” file</w:t>
       </w:r>
       <w:r>
         <w:rPr>
@@ -2654,35 +2822,25 @@
           <w:szCs w:val="22"/>
           <w:lang w:eastAsia="zh-CN"/>
         </w:rPr>
-        <w:t xml:space="preserve"> file</w:t>
-      </w:r>
-      <w:r>
+        <w:t>.</w:t>
+      </w:r>
+    </w:p>
+    <w:p>
+      <w:pPr>
         <w:rPr>
           <w:color w:val="000000"/>
           <w:sz w:val="22"/>
           <w:szCs w:val="22"/>
           <w:lang w:eastAsia="zh-CN"/>
         </w:rPr>
-        <w:t>.</w:t>
-      </w:r>
-    </w:p>
-    <w:p>
-      <w:pPr>
+      </w:pPr>
+      <w:r>
         <w:rPr>
           <w:color w:val="000000"/>
           <w:sz w:val="22"/>
           <w:szCs w:val="22"/>
           <w:lang w:eastAsia="zh-CN"/>
         </w:rPr>
-      </w:pPr>
-      <w:r>
-        <w:rPr>
-          <w:color w:val="000000"/>
-          <w:sz w:val="22"/>
-          <w:szCs w:val="22"/>
-          <w:lang w:eastAsia="zh-CN"/>
-        </w:rPr>
-        <w:lastRenderedPageBreak/>
         <w:t xml:space="preserve">After completing the data acquisition, we are using the </w:t>
       </w:r>
       <w:r>
@@ -2783,78 +2941,48 @@
           <w:sz w:val="22"/>
           <w:szCs w:val="22"/>
         </w:rPr>
-        <w:t>All data are time-series data; the maximum granularity of time is quarterly, and the smaller granularity is monthly, with occasional individual months having a few points.</w:t>
-      </w:r>
-      <w:r>
-        <w:rPr>
-          <w:color w:val="000000"/>
-          <w:sz w:val="22"/>
-          <w:szCs w:val="22"/>
-        </w:rPr>
-        <w:t xml:space="preserve"> </w:t>
-      </w:r>
-      <w:r>
-        <w:rPr>
-          <w:color w:val="000000"/>
-          <w:sz w:val="22"/>
-          <w:szCs w:val="22"/>
-        </w:rPr>
-        <w:t>For cases where there are multiple data points in a month, the multi-point average is used as the data for that month so that the smallest granularity can be considered monthly.</w:t>
-      </w:r>
-    </w:p>
-    <w:p>
-      <w:pPr>
-        <w:rPr>
-          <w:color w:val="000000"/>
-          <w:sz w:val="22"/>
-          <w:szCs w:val="22"/>
-        </w:rPr>
-      </w:pPr>
-      <w:r>
-        <w:rPr>
-          <w:color w:val="000000"/>
-          <w:sz w:val="22"/>
-          <w:szCs w:val="22"/>
-        </w:rPr>
-        <w:t>And we convert the data to quarterly scale because we consider that economic changes generally occur on a quarterly or even annual basis.</w:t>
-      </w:r>
-      <w:r>
-        <w:rPr>
-          <w:color w:val="000000"/>
-          <w:sz w:val="22"/>
-          <w:szCs w:val="22"/>
-        </w:rPr>
-        <w:t xml:space="preserve"> </w:t>
-      </w:r>
-      <w:r>
-        <w:rPr>
-          <w:color w:val="000000"/>
-          <w:sz w:val="22"/>
-          <w:szCs w:val="22"/>
-        </w:rPr>
-        <w:t>The quarterly data of the rate of change can be considered as the product of the months. But inside our data set, there is no such data conversion.</w:t>
-      </w:r>
-      <w:r>
-        <w:rPr>
-          <w:color w:val="000000"/>
-          <w:sz w:val="22"/>
-          <w:szCs w:val="22"/>
-        </w:rPr>
-        <w:t xml:space="preserve"> Q</w:t>
-      </w:r>
-      <w:r>
-        <w:rPr>
-          <w:color w:val="000000"/>
-          <w:sz w:val="22"/>
-          <w:szCs w:val="22"/>
-        </w:rPr>
-        <w:t>uarterly data for non-rate of change will simply be treated as an arithmetic average of monthly data, such as the unemployment rate data.</w:t>
-      </w:r>
-    </w:p>
-    <w:p>
-      <w:pPr>
-        <w:rPr>
-          <w:rFonts w:ascii="-apple-system" w:hAnsi="-apple-system"/>
+        <w:t xml:space="preserve">All data are time-series data; the maximum granularity of time is quarterly, and the smaller granularity is monthly, with occasional individual months having </w:t>
+      </w:r>
+      <w:proofErr w:type="gramStart"/>
+      <w:r>
+        <w:rPr>
+          <w:color w:val="000000"/>
+          <w:sz w:val="22"/>
+          <w:szCs w:val="22"/>
+        </w:rPr>
+        <w:t>a few</w:t>
+      </w:r>
+      <w:proofErr w:type="gramEnd"/>
+      <w:r>
+        <w:rPr>
+          <w:color w:val="000000"/>
+          <w:sz w:val="22"/>
+          <w:szCs w:val="22"/>
+        </w:rPr>
+        <w:t xml:space="preserve"> points. For cases where there are multiple data points in a month, the multi-point average is used as the data for that month so that the smallest granularity can be considered monthly.</w:t>
+      </w:r>
+    </w:p>
+    <w:p>
+      <w:pPr>
+        <w:rPr>
+          <w:color w:val="000000"/>
+          <w:sz w:val="22"/>
+          <w:szCs w:val="22"/>
+        </w:rPr>
+      </w:pPr>
+      <w:r>
+        <w:rPr>
+          <w:color w:val="000000"/>
+          <w:sz w:val="22"/>
+          <w:szCs w:val="22"/>
+        </w:rPr>
+        <w:t>And we convert the data to quarterly scale because we consider that economic changes generally occur on a quarterly or even annual basis. The quarterly data of the rate of change can be considered as the product of the months. But inside our data set, there is no such data conversion. Quarterly data for non-rate of change will simply be treated as an arithmetic average of monthly data, such as the unemployment rate data.</w:t>
+      </w:r>
+    </w:p>
+    <w:p>
+      <w:pPr>
+        <w:rPr>
+          <w:rFonts w:ascii="-apple-system" w:hAnsi="-apple-system" w:hint="eastAsia"/>
           <w:sz w:val="22"/>
           <w:szCs w:val="22"/>
           <w:shd w:val="clear" w:color="auto" w:fill="FFFFFF"/>
@@ -2870,6 +2998,7 @@
           <w:shd w:val="clear" w:color="auto" w:fill="FFFFFF"/>
           <w:lang w:eastAsia="zh-CN"/>
         </w:rPr>
+        <w:lastRenderedPageBreak/>
         <w:drawing>
           <wp:inline distT="0" distB="0" distL="0" distR="0" wp14:anchorId="052E14B0" wp14:editId="47E79D52">
             <wp:extent cx="6188710" cy="597535"/>
@@ -2886,7 +3015,7 @@
                     <pic:cNvPicPr/>
                   </pic:nvPicPr>
                   <pic:blipFill>
-                    <a:blip r:embed="rId18" cstate="print">
+                    <a:blip r:embed="rId23" cstate="print">
                       <a:extLst>
                         <a:ext uri="{28A0092B-C50C-407E-A947-70E740481C1C}">
                           <a14:useLocalDpi xmlns:a14="http://schemas.microsoft.com/office/drawing/2010/main" val="0"/>
@@ -2958,23 +3087,7 @@
           <w:sz w:val="22"/>
           <w:szCs w:val="22"/>
         </w:rPr>
-        <w:t xml:space="preserve">We perform data </w:t>
-      </w:r>
-      <w:r>
-        <w:rPr>
-          <w:color w:val="000000"/>
-          <w:sz w:val="22"/>
-          <w:szCs w:val="22"/>
-        </w:rPr>
-        <w:t>wrangling</w:t>
-      </w:r>
-      <w:r>
-        <w:rPr>
-          <w:color w:val="000000"/>
-          <w:sz w:val="22"/>
-          <w:szCs w:val="22"/>
-        </w:rPr>
-        <w:t xml:space="preserve"> and visualization based on R</w:t>
+        <w:t>We perform data wrangling and visualization based on R</w:t>
       </w:r>
       <w:r>
         <w:rPr>
@@ -3102,23 +3215,7 @@
           <w:sz w:val="22"/>
           <w:szCs w:val="22"/>
         </w:rPr>
-        <w:t xml:space="preserve">The </w:t>
-      </w:r>
-      <w:r>
-        <w:rPr>
-          <w:color w:val="000000"/>
-          <w:sz w:val="22"/>
-          <w:szCs w:val="22"/>
-        </w:rPr>
-        <w:t>packages</w:t>
-      </w:r>
-      <w:r>
-        <w:rPr>
-          <w:color w:val="000000"/>
-          <w:sz w:val="22"/>
-          <w:szCs w:val="22"/>
-        </w:rPr>
-        <w:t xml:space="preserve"> used </w:t>
+        <w:t xml:space="preserve">The packages used </w:t>
       </w:r>
       <w:r>
         <w:rPr>
@@ -3150,7 +3247,7 @@
           <w:sz w:val="22"/>
           <w:szCs w:val="22"/>
         </w:rPr>
-        <w:t>are</w:t>
+        <w:t>are tidyverse, timeDate, visdat and here packages.</w:t>
       </w:r>
       <w:r>
         <w:rPr>
@@ -3166,16 +3263,37 @@
           <w:sz w:val="22"/>
           <w:szCs w:val="22"/>
         </w:rPr>
-        <w:t>tidyverse</w:t>
-      </w:r>
-      <w:r>
-        <w:rPr>
-          <w:color w:val="000000"/>
-          <w:sz w:val="22"/>
-          <w:szCs w:val="22"/>
-        </w:rPr>
-        <w:t xml:space="preserve">, </w:t>
-      </w:r>
+        <w:t xml:space="preserve">Several functions are created </w:t>
+      </w:r>
+      <w:del w:id="20" w:author="Ali Surface" w:date="2022-10-30T00:35:00Z">
+        <w:r>
+          <w:rPr>
+            <w:color w:val="000000"/>
+            <w:sz w:val="22"/>
+            <w:szCs w:val="22"/>
+          </w:rPr>
+          <w:delText>base</w:delText>
+        </w:r>
+      </w:del>
+      <w:ins w:id="21" w:author="Ali Surface" w:date="2022-10-30T00:35:00Z">
+        <w:r>
+          <w:rPr>
+            <w:color w:val="000000"/>
+            <w:sz w:val="22"/>
+            <w:szCs w:val="22"/>
+          </w:rPr>
+          <w:t>based</w:t>
+        </w:r>
+      </w:ins>
+      <w:r>
+        <w:rPr>
+          <w:color w:val="000000"/>
+          <w:sz w:val="22"/>
+          <w:szCs w:val="22"/>
+        </w:rPr>
+        <w:t xml:space="preserve"> on </w:t>
+      </w:r>
+      <w:proofErr w:type="spellStart"/>
       <w:r>
         <w:rPr>
           <w:color w:val="000000"/>
@@ -3184,29 +3302,23 @@
         </w:rPr>
         <w:t>timeDate</w:t>
       </w:r>
-      <w:r>
-        <w:rPr>
-          <w:color w:val="000000"/>
-          <w:sz w:val="22"/>
-          <w:szCs w:val="22"/>
-        </w:rPr>
-        <w:t xml:space="preserve">, </w:t>
-      </w:r>
-      <w:r>
-        <w:rPr>
-          <w:color w:val="000000"/>
-          <w:sz w:val="22"/>
-          <w:szCs w:val="22"/>
-        </w:rPr>
-        <w:t>visdat</w:t>
-      </w:r>
-      <w:r>
-        <w:rPr>
-          <w:color w:val="000000"/>
-          <w:sz w:val="22"/>
-          <w:szCs w:val="22"/>
-        </w:rPr>
-        <w:t xml:space="preserve"> and here packages.</w:t>
+      <w:proofErr w:type="spellEnd"/>
+      <w:r>
+        <w:rPr>
+          <w:color w:val="000000"/>
+          <w:sz w:val="22"/>
+          <w:szCs w:val="22"/>
+        </w:rPr>
+        <w:t xml:space="preserve"> package to finish time format converting</w:t>
+      </w:r>
+      <w:r>
+        <w:rPr>
+          <w:rFonts w:hint="eastAsia"/>
+          <w:color w:val="000000"/>
+          <w:sz w:val="22"/>
+          <w:szCs w:val="22"/>
+        </w:rPr>
+        <w:t>.</w:t>
       </w:r>
       <w:r>
         <w:rPr>
@@ -3222,47 +3334,6 @@
           <w:sz w:val="22"/>
           <w:szCs w:val="22"/>
         </w:rPr>
-        <w:t xml:space="preserve">Several functions are created base on </w:t>
-      </w:r>
-      <w:r>
-        <w:rPr>
-          <w:color w:val="000000"/>
-          <w:sz w:val="22"/>
-          <w:szCs w:val="22"/>
-        </w:rPr>
-        <w:t>timeDate</w:t>
-      </w:r>
-      <w:r>
-        <w:rPr>
-          <w:color w:val="000000"/>
-          <w:sz w:val="22"/>
-          <w:szCs w:val="22"/>
-        </w:rPr>
-        <w:t xml:space="preserve"> package to finish time format converting</w:t>
-      </w:r>
-      <w:r>
-        <w:rPr>
-          <w:rFonts w:hint="eastAsia"/>
-          <w:color w:val="000000"/>
-          <w:sz w:val="22"/>
-          <w:szCs w:val="22"/>
-        </w:rPr>
-        <w:t>.</w:t>
-      </w:r>
-      <w:r>
-        <w:rPr>
-          <w:color w:val="000000"/>
-          <w:sz w:val="22"/>
-          <w:szCs w:val="22"/>
-        </w:rPr>
-        <w:t xml:space="preserve"> </w:t>
-      </w:r>
-      <w:r>
-        <w:rPr>
-          <w:color w:val="000000"/>
-          <w:sz w:val="22"/>
-          <w:szCs w:val="22"/>
-        </w:rPr>
         <w:t>With support for various time format conversions, month-based data grouping and averaging, and time-based data filtering are relatively convenient</w:t>
       </w:r>
       <w:r>
@@ -3288,47 +3359,7 @@
           <w:sz w:val="22"/>
           <w:szCs w:val="22"/>
         </w:rPr>
-        <w:t xml:space="preserve">The tidyverse is an opinionated set of R </w:t>
-      </w:r>
-      <w:r>
-        <w:rPr>
-          <w:color w:val="000000"/>
-          <w:sz w:val="22"/>
-          <w:szCs w:val="22"/>
-        </w:rPr>
-        <w:t xml:space="preserve">packages for </w:t>
-      </w:r>
-      <w:r>
-        <w:rPr>
-          <w:color w:val="000000"/>
-          <w:sz w:val="22"/>
-          <w:szCs w:val="22"/>
-        </w:rPr>
-        <w:t>data science utilities</w:t>
-      </w:r>
-      <w:r>
-        <w:rPr>
-          <w:color w:val="000000"/>
-          <w:sz w:val="22"/>
-          <w:szCs w:val="22"/>
-        </w:rPr>
-        <w:t xml:space="preserve"> with </w:t>
-      </w:r>
-      <w:r>
-        <w:rPr>
-          <w:color w:val="000000"/>
-          <w:sz w:val="22"/>
-          <w:szCs w:val="22"/>
-        </w:rPr>
-        <w:t>s a common design philosophy, language, and data structures</w:t>
-      </w:r>
-      <w:r>
-        <w:rPr>
-          <w:color w:val="000000"/>
-          <w:sz w:val="22"/>
-          <w:szCs w:val="22"/>
-        </w:rPr>
-        <w:t xml:space="preserve"> </w:t>
+        <w:t xml:space="preserve">The tidyverse is an opinionated set of R packages for data science utilities with s a common design philosophy, language, and data structures </w:t>
       </w:r>
       <w:r>
         <w:rPr>
@@ -3434,7 +3465,7 @@
           <w:szCs w:val="22"/>
           <w:lang w:val="en-NZ" w:eastAsia="zh-CN"/>
         </w:rPr>
-        <w:t xml:space="preserve"> </w:t>
+        <w:t xml:space="preserve"> packages are used to import data from Excel and CSV file</w:t>
       </w:r>
       <w:r>
         <w:rPr>
@@ -3442,31 +3473,7 @@
           <w:szCs w:val="22"/>
           <w:lang w:val="en-NZ" w:eastAsia="zh-CN"/>
         </w:rPr>
-        <w:t>packages are used to import data from Excel and CSV file</w:t>
-      </w:r>
-      <w:r>
-        <w:rPr>
-          <w:sz w:val="22"/>
-          <w:szCs w:val="22"/>
-          <w:lang w:val="en-NZ" w:eastAsia="zh-CN"/>
-        </w:rPr>
-        <w:t xml:space="preserve">, and </w:t>
-      </w:r>
-      <w:r>
-        <w:rPr>
-          <w:sz w:val="22"/>
-          <w:szCs w:val="22"/>
-          <w:lang w:val="en-NZ" w:eastAsia="zh-CN"/>
-        </w:rPr>
-        <w:t>export of final merged data</w:t>
-      </w:r>
-      <w:r>
-        <w:rPr>
-          <w:sz w:val="22"/>
-          <w:szCs w:val="22"/>
-          <w:lang w:val="en-NZ" w:eastAsia="zh-CN"/>
-        </w:rPr>
-        <w:t>.</w:t>
+        <w:t>, and export of final merged data.</w:t>
       </w:r>
       <w:r>
         <w:rPr>
@@ -3485,7 +3492,6 @@
           <w:numId w:val="38"/>
         </w:numPr>
         <w:rPr>
-          <w:rFonts w:hint="eastAsia"/>
           <w:sz w:val="22"/>
           <w:szCs w:val="22"/>
           <w:lang w:val="en-NZ" w:eastAsia="zh-CN"/>
@@ -3524,23 +3530,7 @@
           <w:szCs w:val="22"/>
           <w:lang w:val="en-NZ" w:eastAsia="zh-CN"/>
         </w:rPr>
-        <w:t xml:space="preserve"> applied </w:t>
-      </w:r>
-      <w:r>
-        <w:rPr>
-          <w:sz w:val="22"/>
-          <w:szCs w:val="22"/>
-          <w:lang w:val="en-NZ" w:eastAsia="zh-CN"/>
-        </w:rPr>
-        <w:t>functional programming techniques for row-by-row conversion of time formats in datasets</w:t>
-      </w:r>
-      <w:r>
-        <w:rPr>
-          <w:sz w:val="22"/>
-          <w:szCs w:val="22"/>
-          <w:lang w:val="en-NZ" w:eastAsia="zh-CN"/>
-        </w:rPr>
-        <w:t>.</w:t>
+        <w:t xml:space="preserve"> applied functional programming techniques for row-by-row conversion of time formats in datasets.</w:t>
       </w:r>
     </w:p>
     <w:p>
@@ -3562,7 +3552,7 @@
           <w:szCs w:val="22"/>
           <w:lang w:val="en-NZ" w:eastAsia="zh-CN"/>
         </w:rPr>
-        <w:t>filter</w:t>
+        <w:t>filtering the data outside the selected time range(1999 - 2022)</w:t>
       </w:r>
       <w:r>
         <w:rPr>
@@ -3570,47 +3560,7 @@
           <w:szCs w:val="22"/>
           <w:lang w:val="en-NZ" w:eastAsia="zh-CN"/>
         </w:rPr>
-        <w:t>ing</w:t>
-      </w:r>
-      <w:r>
-        <w:rPr>
-          <w:sz w:val="22"/>
-          <w:szCs w:val="22"/>
-          <w:lang w:val="en-NZ" w:eastAsia="zh-CN"/>
-        </w:rPr>
-        <w:t xml:space="preserve"> the data outside the selected time range</w:t>
-      </w:r>
-      <w:r>
-        <w:rPr>
-          <w:sz w:val="22"/>
-          <w:szCs w:val="22"/>
-          <w:lang w:val="en-NZ" w:eastAsia="zh-CN"/>
-        </w:rPr>
-        <w:t>(1999 - 2022)</w:t>
-      </w:r>
-      <w:r>
-        <w:rPr>
-          <w:sz w:val="22"/>
-          <w:szCs w:val="22"/>
-          <w:lang w:val="en-NZ" w:eastAsia="zh-CN"/>
-        </w:rPr>
-        <w:t xml:space="preserve"> and left join to a complete</w:t>
-      </w:r>
-      <w:r>
-        <w:rPr>
-          <w:sz w:val="22"/>
-          <w:szCs w:val="22"/>
-          <w:lang w:val="en-NZ" w:eastAsia="zh-CN"/>
-        </w:rPr>
-        <w:t xml:space="preserve"> unified table</w:t>
-      </w:r>
-      <w:r>
-        <w:rPr>
-          <w:sz w:val="22"/>
-          <w:szCs w:val="22"/>
-          <w:lang w:val="en-NZ" w:eastAsia="zh-CN"/>
-        </w:rPr>
-        <w:t>.</w:t>
+        <w:t xml:space="preserve"> and left join to a complete unified table.</w:t>
       </w:r>
     </w:p>
     <w:p>
@@ -3632,7 +3582,6 @@
           <w:szCs w:val="22"/>
           <w:lang w:val="en-NZ" w:eastAsia="zh-CN"/>
         </w:rPr>
-        <w:lastRenderedPageBreak/>
         <w:t>Fills missing values in selected columns using the next or previous entry.</w:t>
       </w:r>
     </w:p>
@@ -3754,27 +3703,7 @@
           <w:szCs w:val="21"/>
           <w:shd w:val="clear" w:color="auto" w:fill="F6F8FA"/>
         </w:rPr>
-        <w:t>Data_Wrangling.</w:t>
-      </w:r>
-      <w:r>
-        <w:rPr>
-          <w:rStyle w:val="Hyperlink"/>
-          <w:rFonts w:ascii="-apple-system" w:hAnsi="-apple-system"/>
-          <w:sz w:val="21"/>
-          <w:szCs w:val="21"/>
-          <w:shd w:val="clear" w:color="auto" w:fill="F6F8FA"/>
-        </w:rPr>
-        <w:t>i</w:t>
-      </w:r>
-      <w:r>
-        <w:rPr>
-          <w:rStyle w:val="Hyperlink"/>
-          <w:rFonts w:ascii="-apple-system" w:hAnsi="-apple-system"/>
-          <w:sz w:val="21"/>
-          <w:szCs w:val="21"/>
-          <w:shd w:val="clear" w:color="auto" w:fill="F6F8FA"/>
-        </w:rPr>
-        <w:t>pynb</w:t>
+        <w:t>Data_Wrangling.ipynb</w:t>
       </w:r>
       <w:proofErr w:type="spellEnd"/>
       <w:r>
@@ -3866,8 +3795,28 @@
           <w:sz w:val="22"/>
           <w:szCs w:val="22"/>
         </w:rPr>
-        <w:t xml:space="preserve"> type</w:t>
-      </w:r>
+        <w:t xml:space="preserve"> </w:t>
+      </w:r>
+      <w:del w:id="22" w:author="Ali Surface" w:date="2022-10-30T00:36:00Z">
+        <w:r>
+          <w:rPr>
+            <w:color w:val="000000"/>
+            <w:sz w:val="22"/>
+            <w:szCs w:val="22"/>
+          </w:rPr>
+          <w:delText>type</w:delText>
+        </w:r>
+      </w:del>
+      <w:ins w:id="23" w:author="Ali Surface" w:date="2022-10-30T00:36:00Z">
+        <w:r>
+          <w:rPr>
+            <w:color w:val="000000"/>
+            <w:sz w:val="22"/>
+            <w:szCs w:val="22"/>
+          </w:rPr>
+          <w:t>type of</w:t>
+        </w:r>
+      </w:ins>
       <w:r>
         <w:rPr>
           <w:color w:val="000000"/>
@@ -3939,6 +3888,7 @@
           <w:sz w:val="22"/>
           <w:szCs w:val="22"/>
         </w:rPr>
+        <w:lastRenderedPageBreak/>
         <w:drawing>
           <wp:inline distT="0" distB="0" distL="0" distR="0" wp14:anchorId="1CE2423D" wp14:editId="3E8742CC">
             <wp:extent cx="4079631" cy="3044864"/>
@@ -3955,7 +3905,7 @@
                     <pic:cNvPicPr/>
                   </pic:nvPicPr>
                   <pic:blipFill>
-                    <a:blip r:embed="rId19" cstate="print">
+                    <a:blip r:embed="rId24" cstate="print">
                       <a:extLst>
                         <a:ext uri="{28A0092B-C50C-407E-A947-70E740481C1C}">
                           <a14:useLocalDpi xmlns:a14="http://schemas.microsoft.com/office/drawing/2010/main" val="0"/>
@@ -3994,24 +3944,14 @@
       <w:r>
         <w:t xml:space="preserve">Figure </w:t>
       </w:r>
-      <w:r>
-        <w:fldChar w:fldCharType="begin"/>
-      </w:r>
-      <w:r>
-        <w:instrText xml:space="preserve"> SEQ Figure \* ARABIC </w:instrText>
-      </w:r>
-      <w:r>
-        <w:fldChar w:fldCharType="separate"/>
-      </w:r>
-      <w:r>
-        <w:rPr>
-          <w:noProof/>
-        </w:rPr>
-        <w:t>6</w:t>
-      </w:r>
-      <w:r>
-        <w:fldChar w:fldCharType="end"/>
-      </w:r>
+      <w:fldSimple w:instr=" SEQ Figure \* ARABIC ">
+        <w:r>
+          <w:rPr>
+            <w:noProof/>
+          </w:rPr>
+          <w:t>6</w:t>
+        </w:r>
+      </w:fldSimple>
       <w:r>
         <w:t xml:space="preserve"> Scale conversion</w:t>
       </w:r>
@@ -4061,7 +4001,6 @@
           <w:sz w:val="22"/>
           <w:szCs w:val="22"/>
         </w:rPr>
-        <w:lastRenderedPageBreak/>
         <w:drawing>
           <wp:inline distT="0" distB="0" distL="0" distR="0" wp14:anchorId="03810EDC" wp14:editId="284792AE">
             <wp:extent cx="3587262" cy="3587262"/>
@@ -4080,7 +4019,7 @@
                     </pic:cNvPicPr>
                   </pic:nvPicPr>
                   <pic:blipFill>
-                    <a:blip r:embed="rId20">
+                    <a:blip r:embed="rId25">
                       <a:extLst>
                         <a:ext uri="{28A0092B-C50C-407E-A947-70E740481C1C}">
                           <a14:useLocalDpi xmlns:a14="http://schemas.microsoft.com/office/drawing/2010/main" val="0"/>
@@ -4126,24 +4065,14 @@
       <w:r>
         <w:t xml:space="preserve">Figure </w:t>
       </w:r>
-      <w:r>
-        <w:fldChar w:fldCharType="begin"/>
-      </w:r>
-      <w:r>
-        <w:instrText xml:space="preserve"> SEQ Figure \* ARABIC </w:instrText>
-      </w:r>
-      <w:r>
-        <w:fldChar w:fldCharType="separate"/>
-      </w:r>
-      <w:r>
-        <w:rPr>
-          <w:noProof/>
-        </w:rPr>
-        <w:t>7</w:t>
-      </w:r>
-      <w:r>
-        <w:fldChar w:fldCharType="end"/>
-      </w:r>
+      <w:fldSimple w:instr=" SEQ Figure \* ARABIC ">
+        <w:r>
+          <w:rPr>
+            <w:noProof/>
+          </w:rPr>
+          <w:t>7</w:t>
+        </w:r>
+      </w:fldSimple>
       <w:r>
         <w:t xml:space="preserve"> </w:t>
       </w:r>
@@ -4165,57 +4094,211 @@
           <w:sz w:val="22"/>
           <w:szCs w:val="22"/>
         </w:rPr>
-        <w:t>All data visualization code is in the "</w:t>
-      </w:r>
-      <w:r>
-        <w:rPr>
-          <w:color w:val="000000"/>
-          <w:sz w:val="22"/>
-          <w:szCs w:val="22"/>
-        </w:rPr>
-        <w:t xml:space="preserve"> </w:t>
-      </w:r>
-      <w:hyperlink r:id="rId21" w:tooltip="Data_Visualisation.ipynb" w:history="1">
+        <w:t xml:space="preserve">All data visualization code is in the " </w:t>
+      </w:r>
+      <w:hyperlink r:id="rId26" w:tooltip="Data_Visualisation.ipynb" w:history="1">
         <w:r>
           <w:rPr>
             <w:color w:val="000000"/>
             <w:sz w:val="22"/>
             <w:szCs w:val="22"/>
           </w:rPr>
-          <w:t>Data_Visualisatio</w:t>
-        </w:r>
+          <w:t>Data_Visualisation.ipynb</w:t>
+        </w:r>
+      </w:hyperlink>
+      <w:r>
+        <w:rPr>
+          <w:color w:val="000000"/>
+          <w:sz w:val="22"/>
+          <w:szCs w:val="22"/>
+        </w:rPr>
+        <w:t>" file</w:t>
+      </w:r>
+    </w:p>
+    <w:p>
+      <w:pPr>
+        <w:rPr>
+          <w:ins w:id="24" w:author="Ali Surface" w:date="2022-10-30T00:46:00Z"/>
+          <w:color w:val="000000"/>
+          <w:sz w:val="22"/>
+          <w:szCs w:val="22"/>
+          <w:lang w:eastAsia="zh-CN"/>
+        </w:rPr>
+      </w:pPr>
+    </w:p>
+    <w:p>
+      <w:pPr>
+        <w:rPr>
+          <w:ins w:id="25" w:author="Ali Surface" w:date="2022-10-30T00:46:00Z"/>
+          <w:color w:val="000000"/>
+          <w:sz w:val="22"/>
+          <w:szCs w:val="22"/>
+          <w:lang w:eastAsia="zh-CN"/>
+        </w:rPr>
+      </w:pPr>
+    </w:p>
+    <w:p>
+      <w:pPr>
+        <w:rPr>
+          <w:color w:val="000000"/>
+          <w:sz w:val="22"/>
+          <w:szCs w:val="22"/>
+          <w:lang w:eastAsia="zh-CN"/>
+        </w:rPr>
+      </w:pPr>
+    </w:p>
+    <w:p>
+      <w:pPr>
+        <w:pStyle w:val="Heading1"/>
+        <w:rPr>
+          <w:ins w:id="26" w:author="Ali Surface" w:date="2022-10-30T00:46:00Z"/>
+        </w:rPr>
+      </w:pPr>
+      <w:ins w:id="27" w:author="Ali Surface" w:date="2022-10-30T00:46:00Z">
+        <w:r>
+          <w:lastRenderedPageBreak/>
+          <w:t xml:space="preserve">Data </w:t>
+        </w:r>
+        <w:r>
+          <w:t>API publishing</w:t>
+        </w:r>
+      </w:ins>
+    </w:p>
+    <w:p>
+      <w:pPr>
+        <w:pStyle w:val="Heading2"/>
+        <w:rPr>
+          <w:ins w:id="28" w:author="Ali Surface" w:date="2022-10-30T00:46:00Z"/>
+          <w:lang w:val="en-SG" w:eastAsia="zh-CN"/>
+        </w:rPr>
+      </w:pPr>
+      <w:ins w:id="29" w:author="Ali Surface" w:date="2022-10-30T00:46:00Z">
         <w:r>
           <w:rPr>
-            <w:color w:val="000000"/>
-            <w:sz w:val="22"/>
-            <w:szCs w:val="22"/>
+            <w:lang w:val="en-SG" w:eastAsia="zh-CN"/>
           </w:rPr>
-          <w:t>n</w:t>
-        </w:r>
+          <w:t>Technologies</w:t>
+        </w:r>
+      </w:ins>
+    </w:p>
+    <w:p>
+      <w:pPr>
+        <w:rPr>
+          <w:ins w:id="30" w:author="Ali Surface" w:date="2022-10-30T00:52:00Z"/>
+          <w:lang w:eastAsia="zh-CN"/>
+        </w:rPr>
+      </w:pPr>
+      <w:ins w:id="31" w:author="Ali Surface" w:date="2022-10-30T00:47:00Z">
         <w:r>
           <w:rPr>
-            <w:color w:val="000000"/>
-            <w:sz w:val="22"/>
-            <w:szCs w:val="22"/>
+            <w:lang w:eastAsia="zh-CN"/>
           </w:rPr>
-          <w:t>.ipynb</w:t>
-        </w:r>
-      </w:hyperlink>
-      <w:r>
-        <w:rPr>
-          <w:color w:val="000000"/>
-          <w:sz w:val="22"/>
-          <w:szCs w:val="22"/>
-        </w:rPr>
-        <w:t>" file</w:t>
-      </w:r>
-    </w:p>
-    <w:p>
-      <w:pPr>
-        <w:rPr>
-          <w:color w:val="000000"/>
-          <w:sz w:val="22"/>
-          <w:szCs w:val="22"/>
+          <w:t xml:space="preserve">The final cleaned and wrangled dataset has </w:t>
+        </w:r>
+        <w:proofErr w:type="gramStart"/>
+        <w:r>
+          <w:rPr>
+            <w:lang w:eastAsia="zh-CN"/>
+          </w:rPr>
+          <w:t>been pub</w:t>
+        </w:r>
+      </w:ins>
+      <w:ins w:id="32" w:author="Ali Surface" w:date="2022-10-30T00:48:00Z">
+        <w:r>
+          <w:rPr>
+            <w:lang w:eastAsia="zh-CN"/>
+          </w:rPr>
+          <w:t>lished</w:t>
+        </w:r>
+        <w:proofErr w:type="gramEnd"/>
+        <w:r>
+          <w:rPr>
+            <w:lang w:eastAsia="zh-CN"/>
+          </w:rPr>
+          <w:t xml:space="preserve"> for the public in the form of REST-API on AMAZON (AWS) EC2 instance. </w:t>
+        </w:r>
+      </w:ins>
+      <w:ins w:id="33" w:author="Ali Surface" w:date="2022-10-30T00:49:00Z">
+        <w:r>
+          <w:rPr>
+            <w:lang w:eastAsia="zh-CN"/>
+          </w:rPr>
+          <w:t xml:space="preserve">To achieve this R and Plumber </w:t>
+        </w:r>
+        <w:proofErr w:type="gramStart"/>
+        <w:r>
+          <w:rPr>
+            <w:lang w:eastAsia="zh-CN"/>
+          </w:rPr>
+          <w:t>are used</w:t>
+        </w:r>
+        <w:proofErr w:type="gramEnd"/>
+        <w:r>
+          <w:rPr>
+            <w:lang w:eastAsia="zh-CN"/>
+          </w:rPr>
+          <w:t xml:space="preserve"> on </w:t>
+        </w:r>
+      </w:ins>
+      <w:ins w:id="34" w:author="Ali Surface" w:date="2022-10-30T01:00:00Z">
+        <w:r>
+          <w:rPr>
+            <w:lang w:eastAsia="zh-CN"/>
+          </w:rPr>
+          <w:t>the</w:t>
+        </w:r>
+      </w:ins>
+      <w:ins w:id="35" w:author="Ali Surface" w:date="2022-10-30T00:49:00Z">
+        <w:r>
+          <w:rPr>
+            <w:lang w:eastAsia="zh-CN"/>
+          </w:rPr>
+          <w:t xml:space="preserve"> Ubun</w:t>
+        </w:r>
+      </w:ins>
+      <w:ins w:id="36" w:author="Ali Surface" w:date="2022-10-30T00:50:00Z">
+        <w:r>
+          <w:rPr>
+            <w:lang w:eastAsia="zh-CN"/>
+          </w:rPr>
+          <w:t xml:space="preserve">tu distribution. </w:t>
+        </w:r>
+      </w:ins>
+      <w:ins w:id="37" w:author="Ali Surface" w:date="2022-10-30T00:51:00Z">
+        <w:r>
+          <w:rPr>
+            <w:lang w:eastAsia="zh-CN"/>
+          </w:rPr>
+          <w:t xml:space="preserve">To </w:t>
+        </w:r>
+      </w:ins>
+      <w:ins w:id="38" w:author="Ali Surface" w:date="2022-10-30T00:52:00Z">
+        <w:r>
+          <w:rPr>
+            <w:lang w:eastAsia="zh-CN"/>
+          </w:rPr>
+          <w:t xml:space="preserve">acquire data following endpoints </w:t>
+        </w:r>
+        <w:proofErr w:type="gramStart"/>
+        <w:r>
+          <w:rPr>
+            <w:lang w:eastAsia="zh-CN"/>
+          </w:rPr>
+          <w:t>are developed</w:t>
+        </w:r>
+        <w:proofErr w:type="gramEnd"/>
+        <w:r>
+          <w:rPr>
+            <w:lang w:eastAsia="zh-CN"/>
+          </w:rPr>
+          <w:t>:</w:t>
+        </w:r>
+      </w:ins>
+    </w:p>
+    <w:p>
+      <w:pPr>
+        <w:rPr>
+          <w:ins w:id="39" w:author="Ali Surface" w:date="2022-10-30T00:52:00Z"/>
           <w:lang w:eastAsia="zh-CN"/>
         </w:rPr>
       </w:pPr>
@@ -4223,9 +4306,836 @@
     <w:p>
       <w:pPr>
         <w:rPr>
+          <w:ins w:id="40" w:author="Ali Surface" w:date="2022-10-30T00:52:00Z"/>
+          <w:sz w:val="32"/>
+          <w:szCs w:val="32"/>
           <w:lang w:eastAsia="zh-CN"/>
-        </w:rPr>
-      </w:pPr>
+          <w:rPrChange w:id="41" w:author="Ali Surface" w:date="2022-10-30T00:53:00Z">
+            <w:rPr>
+              <w:ins w:id="42" w:author="Ali Surface" w:date="2022-10-30T00:52:00Z"/>
+              <w:lang w:eastAsia="zh-CN"/>
+            </w:rPr>
+          </w:rPrChange>
+        </w:rPr>
+      </w:pPr>
+      <w:ins w:id="43" w:author="Ali Surface" w:date="2022-10-30T00:52:00Z">
+        <w:r>
+          <w:rPr>
+            <w:sz w:val="28"/>
+            <w:szCs w:val="28"/>
+            <w:lang w:eastAsia="zh-CN"/>
+            <w:rPrChange w:id="44" w:author="Ali Surface" w:date="2022-10-30T00:59:00Z">
+              <w:rPr>
+                <w:lang w:eastAsia="zh-CN"/>
+              </w:rPr>
+            </w:rPrChange>
+          </w:rPr>
+          <w:t>Endpoints:</w:t>
+        </w:r>
+      </w:ins>
+    </w:p>
+    <w:p>
+      <w:pPr>
+        <w:rPr>
+          <w:ins w:id="45" w:author="Ali Surface" w:date="2022-10-30T00:52:00Z"/>
+          <w:lang w:eastAsia="zh-CN"/>
+        </w:rPr>
+      </w:pPr>
+      <w:ins w:id="46" w:author="Ali Surface" w:date="2022-10-30T00:53:00Z">
+        <w:r>
+          <w:rPr>
+            <w:i/>
+            <w:iCs/>
+            <w:lang w:eastAsia="zh-CN"/>
+          </w:rPr>
+          <w:t>~/</w:t>
+        </w:r>
+      </w:ins>
+      <w:proofErr w:type="spellStart"/>
+      <w:ins w:id="47" w:author="Ali Surface" w:date="2022-10-30T00:52:00Z">
+        <w:r>
+          <w:rPr>
+            <w:i/>
+            <w:iCs/>
+            <w:lang w:eastAsia="zh-CN"/>
+            <w:rPrChange w:id="48" w:author="Ali Surface" w:date="2022-10-30T00:53:00Z">
+              <w:rPr>
+                <w:lang w:eastAsia="zh-CN"/>
+              </w:rPr>
+            </w:rPrChange>
+          </w:rPr>
+          <w:t>data_summary</w:t>
+        </w:r>
+        <w:proofErr w:type="spellEnd"/>
+        <w:r>
+          <w:rPr>
+            <w:i/>
+            <w:iCs/>
+            <w:lang w:eastAsia="zh-CN"/>
+            <w:rPrChange w:id="49" w:author="Ali Surface" w:date="2022-10-30T00:53:00Z">
+              <w:rPr>
+                <w:lang w:eastAsia="zh-CN"/>
+              </w:rPr>
+            </w:rPrChange>
+          </w:rPr>
+          <w:t>:</w:t>
+        </w:r>
+      </w:ins>
+      <w:ins w:id="50" w:author="Ali Surface" w:date="2022-10-30T00:55:00Z">
+        <w:r>
+          <w:rPr>
+            <w:lang w:eastAsia="zh-CN"/>
+            <w:rPrChange w:id="51" w:author="Ali Surface" w:date="2022-10-30T00:56:00Z">
+              <w:rPr>
+                <w:i/>
+                <w:iCs/>
+                <w:lang w:eastAsia="zh-CN"/>
+              </w:rPr>
+            </w:rPrChange>
+          </w:rPr>
+          <w:t xml:space="preserve"> </w:t>
+        </w:r>
+        <w:r>
+          <w:rPr>
+            <w:lang w:eastAsia="zh-CN"/>
+            <w:rPrChange w:id="52" w:author="Ali Surface" w:date="2022-10-30T00:55:00Z">
+              <w:rPr>
+                <w:i/>
+                <w:iCs/>
+                <w:lang w:eastAsia="zh-CN"/>
+              </w:rPr>
+            </w:rPrChange>
+          </w:rPr>
+          <w:t xml:space="preserve">This endpoint </w:t>
+        </w:r>
+      </w:ins>
+      <w:ins w:id="53" w:author="Ali Surface" w:date="2022-10-30T00:52:00Z">
+        <w:r>
+          <w:rPr>
+            <w:lang w:eastAsia="zh-CN"/>
+          </w:rPr>
+          <w:t xml:space="preserve">provides a summary of each </w:t>
+        </w:r>
+      </w:ins>
+      <w:ins w:id="54" w:author="Ali Surface" w:date="2022-10-30T00:59:00Z">
+        <w:r>
+          <w:rPr>
+            <w:lang w:eastAsia="zh-CN"/>
+          </w:rPr>
+          <w:t>variable</w:t>
+        </w:r>
+      </w:ins>
+      <w:ins w:id="55" w:author="Ali Surface" w:date="2022-10-30T00:52:00Z">
+        <w:r>
+          <w:rPr>
+            <w:lang w:eastAsia="zh-CN"/>
+          </w:rPr>
+          <w:t xml:space="preserve"> in the dataset. </w:t>
+        </w:r>
+      </w:ins>
+      <w:ins w:id="56" w:author="Ali Surface" w:date="2022-10-30T00:59:00Z">
+        <w:r>
+          <w:rPr>
+            <w:lang w:eastAsia="zh-CN"/>
+          </w:rPr>
+          <w:t>e.g.,</w:t>
+        </w:r>
+      </w:ins>
+      <w:ins w:id="57" w:author="Ali Surface" w:date="2022-10-30T00:52:00Z">
+        <w:r>
+          <w:rPr>
+            <w:lang w:eastAsia="zh-CN"/>
+          </w:rPr>
+          <w:t xml:space="preserve"> mean, quartiles</w:t>
+        </w:r>
+      </w:ins>
+      <w:ins w:id="58" w:author="Ali Surface" w:date="2022-10-30T00:59:00Z">
+        <w:r>
+          <w:rPr>
+            <w:lang w:eastAsia="zh-CN"/>
+          </w:rPr>
+          <w:t>, count of each factor</w:t>
+        </w:r>
+      </w:ins>
+      <w:ins w:id="59" w:author="Ali Surface" w:date="2022-10-30T00:52:00Z">
+        <w:r>
+          <w:rPr>
+            <w:lang w:eastAsia="zh-CN"/>
+          </w:rPr>
+          <w:t xml:space="preserve"> </w:t>
+        </w:r>
+        <w:proofErr w:type="gramStart"/>
+        <w:r>
+          <w:rPr>
+            <w:lang w:eastAsia="zh-CN"/>
+          </w:rPr>
+          <w:t>etc.</w:t>
+        </w:r>
+        <w:proofErr w:type="gramEnd"/>
+      </w:ins>
+    </w:p>
+    <w:p>
+      <w:pPr>
+        <w:rPr>
+          <w:ins w:id="60" w:author="Ali Surface" w:date="2022-10-30T00:52:00Z"/>
+          <w:lang w:eastAsia="zh-CN"/>
+        </w:rPr>
+      </w:pPr>
+      <w:ins w:id="61" w:author="Ali Surface" w:date="2022-10-30T00:52:00Z">
+        <w:r>
+          <w:rPr>
+            <w:lang w:eastAsia="zh-CN"/>
+          </w:rPr>
+          <w:t>URL:</w:t>
+        </w:r>
+      </w:ins>
+    </w:p>
+    <w:p>
+      <w:pPr>
+        <w:rPr>
+          <w:ins w:id="62" w:author="Ali Surface" w:date="2022-10-30T00:52:00Z"/>
+          <w:lang w:eastAsia="zh-CN"/>
+        </w:rPr>
+      </w:pPr>
+      <w:ins w:id="63" w:author="Ali Surface" w:date="2022-10-30T00:52:00Z">
+        <w:r>
+          <w:rPr>
+            <w:lang w:eastAsia="zh-CN"/>
+          </w:rPr>
+          <w:t>http://ec2-3-27-14-25.ap-southeast-2.compute.amazonaws.com:8000/data_summary</w:t>
+        </w:r>
+      </w:ins>
+    </w:p>
+    <w:p>
+      <w:pPr>
+        <w:rPr>
+          <w:ins w:id="64" w:author="Ali Surface" w:date="2022-10-30T00:52:00Z"/>
+          <w:lang w:eastAsia="zh-CN"/>
+        </w:rPr>
+      </w:pPr>
+    </w:p>
+    <w:p>
+      <w:pPr>
+        <w:rPr>
+          <w:ins w:id="65" w:author="Ali Surface" w:date="2022-10-30T00:52:00Z"/>
+          <w:lang w:eastAsia="zh-CN"/>
+        </w:rPr>
+      </w:pPr>
+      <w:ins w:id="66" w:author="Ali Surface" w:date="2022-10-30T00:54:00Z">
+        <w:r>
+          <w:rPr>
+            <w:i/>
+            <w:iCs/>
+            <w:lang w:eastAsia="zh-CN"/>
+          </w:rPr>
+          <w:t>~/</w:t>
+        </w:r>
+      </w:ins>
+      <w:proofErr w:type="spellStart"/>
+      <w:ins w:id="67" w:author="Ali Surface" w:date="2022-10-30T00:52:00Z">
+        <w:r>
+          <w:rPr>
+            <w:i/>
+            <w:iCs/>
+            <w:lang w:eastAsia="zh-CN"/>
+            <w:rPrChange w:id="68" w:author="Ali Surface" w:date="2022-10-30T00:55:00Z">
+              <w:rPr>
+                <w:lang w:eastAsia="zh-CN"/>
+              </w:rPr>
+            </w:rPrChange>
+          </w:rPr>
+          <w:t>data_variables</w:t>
+        </w:r>
+        <w:proofErr w:type="spellEnd"/>
+        <w:r>
+          <w:rPr>
+            <w:i/>
+            <w:iCs/>
+            <w:lang w:eastAsia="zh-CN"/>
+            <w:rPrChange w:id="69" w:author="Ali Surface" w:date="2022-10-30T00:55:00Z">
+              <w:rPr>
+                <w:lang w:eastAsia="zh-CN"/>
+              </w:rPr>
+            </w:rPrChange>
+          </w:rPr>
+          <w:t>:</w:t>
+        </w:r>
+      </w:ins>
+      <w:ins w:id="70" w:author="Ali Surface" w:date="2022-10-30T00:56:00Z">
+        <w:r>
+          <w:rPr>
+            <w:i/>
+            <w:iCs/>
+            <w:lang w:eastAsia="zh-CN"/>
+          </w:rPr>
+          <w:t xml:space="preserve"> </w:t>
+        </w:r>
+        <w:r>
+          <w:rPr>
+            <w:lang w:eastAsia="zh-CN"/>
+          </w:rPr>
+          <w:t>This endpoint</w:t>
+        </w:r>
+        <w:r>
+          <w:rPr>
+            <w:lang w:eastAsia="zh-CN"/>
+          </w:rPr>
+          <w:t xml:space="preserve"> </w:t>
+        </w:r>
+      </w:ins>
+      <w:ins w:id="71" w:author="Ali Surface" w:date="2022-10-30T00:52:00Z">
+        <w:r>
+          <w:rPr>
+            <w:lang w:eastAsia="zh-CN"/>
+          </w:rPr>
+          <w:t>provides names of all column</w:t>
+        </w:r>
+      </w:ins>
+      <w:ins w:id="72" w:author="Ali Surface" w:date="2022-10-30T00:56:00Z">
+        <w:r>
+          <w:rPr>
+            <w:lang w:eastAsia="zh-CN"/>
+          </w:rPr>
+          <w:t>s in the dataset</w:t>
+        </w:r>
+      </w:ins>
+      <w:ins w:id="73" w:author="Ali Surface" w:date="2022-10-30T00:52:00Z">
+        <w:r>
+          <w:rPr>
+            <w:lang w:eastAsia="zh-CN"/>
+          </w:rPr>
+          <w:t>.</w:t>
+        </w:r>
+      </w:ins>
+    </w:p>
+    <w:p>
+      <w:pPr>
+        <w:rPr>
+          <w:ins w:id="74" w:author="Ali Surface" w:date="2022-10-30T00:52:00Z"/>
+          <w:lang w:eastAsia="zh-CN"/>
+        </w:rPr>
+      </w:pPr>
+      <w:ins w:id="75" w:author="Ali Surface" w:date="2022-10-30T00:52:00Z">
+        <w:r>
+          <w:rPr>
+            <w:lang w:eastAsia="zh-CN"/>
+          </w:rPr>
+          <w:t>URL:</w:t>
+        </w:r>
+      </w:ins>
+    </w:p>
+    <w:p>
+      <w:pPr>
+        <w:rPr>
+          <w:ins w:id="76" w:author="Ali Surface" w:date="2022-10-30T00:52:00Z"/>
+          <w:lang w:eastAsia="zh-CN"/>
+        </w:rPr>
+      </w:pPr>
+      <w:ins w:id="77" w:author="Ali Surface" w:date="2022-10-30T00:52:00Z">
+        <w:r>
+          <w:rPr>
+            <w:lang w:eastAsia="zh-CN"/>
+          </w:rPr>
+          <w:t>http://ec2-3-27-14-25.ap-southeast-2.compute.amazonaws.com:8000/data_variables</w:t>
+        </w:r>
+      </w:ins>
+    </w:p>
+    <w:p>
+      <w:pPr>
+        <w:rPr>
+          <w:ins w:id="78" w:author="Ali Surface" w:date="2022-10-30T00:52:00Z"/>
+          <w:lang w:eastAsia="zh-CN"/>
+        </w:rPr>
+      </w:pPr>
+    </w:p>
+    <w:p>
+      <w:pPr>
+        <w:rPr>
+          <w:ins w:id="79" w:author="Ali Surface" w:date="2022-10-30T00:52:00Z"/>
+          <w:lang w:eastAsia="zh-CN"/>
+        </w:rPr>
+      </w:pPr>
+      <w:ins w:id="80" w:author="Ali Surface" w:date="2022-10-30T00:54:00Z">
+        <w:r>
+          <w:rPr>
+            <w:i/>
+            <w:iCs/>
+            <w:lang w:eastAsia="zh-CN"/>
+          </w:rPr>
+          <w:t>~/</w:t>
+        </w:r>
+      </w:ins>
+      <w:proofErr w:type="spellStart"/>
+      <w:ins w:id="81" w:author="Ali Surface" w:date="2022-10-30T00:52:00Z">
+        <w:r>
+          <w:rPr>
+            <w:i/>
+            <w:iCs/>
+            <w:lang w:eastAsia="zh-CN"/>
+            <w:rPrChange w:id="82" w:author="Ali Surface" w:date="2022-10-30T00:55:00Z">
+              <w:rPr>
+                <w:lang w:eastAsia="zh-CN"/>
+              </w:rPr>
+            </w:rPrChange>
+          </w:rPr>
+          <w:t>data_all</w:t>
+        </w:r>
+        <w:proofErr w:type="spellEnd"/>
+        <w:r>
+          <w:rPr>
+            <w:i/>
+            <w:iCs/>
+            <w:lang w:eastAsia="zh-CN"/>
+            <w:rPrChange w:id="83" w:author="Ali Surface" w:date="2022-10-30T00:55:00Z">
+              <w:rPr>
+                <w:lang w:eastAsia="zh-CN"/>
+              </w:rPr>
+            </w:rPrChange>
+          </w:rPr>
+          <w:t>:</w:t>
+        </w:r>
+      </w:ins>
+      <w:ins w:id="84" w:author="Ali Surface" w:date="2022-10-30T00:56:00Z">
+        <w:r>
+          <w:rPr>
+            <w:i/>
+            <w:iCs/>
+            <w:lang w:eastAsia="zh-CN"/>
+          </w:rPr>
+          <w:t xml:space="preserve"> </w:t>
+        </w:r>
+        <w:r>
+          <w:rPr>
+            <w:lang w:eastAsia="zh-CN"/>
+          </w:rPr>
+          <w:t>This endpoint</w:t>
+        </w:r>
+        <w:r>
+          <w:rPr>
+            <w:lang w:eastAsia="zh-CN"/>
+          </w:rPr>
+          <w:t xml:space="preserve"> </w:t>
+        </w:r>
+      </w:ins>
+      <w:ins w:id="85" w:author="Ali Surface" w:date="2022-10-30T00:52:00Z">
+        <w:r>
+          <w:rPr>
+            <w:lang w:eastAsia="zh-CN"/>
+          </w:rPr>
+          <w:t xml:space="preserve">sends back the whole dataset in </w:t>
+        </w:r>
+        <w:proofErr w:type="spellStart"/>
+        <w:r>
+          <w:rPr>
+            <w:lang w:eastAsia="zh-CN"/>
+          </w:rPr>
+          <w:t>Json</w:t>
+        </w:r>
+        <w:proofErr w:type="spellEnd"/>
+        <w:r>
+          <w:rPr>
+            <w:lang w:eastAsia="zh-CN"/>
+          </w:rPr>
+          <w:t xml:space="preserve"> format.</w:t>
+        </w:r>
+      </w:ins>
+    </w:p>
+    <w:p>
+      <w:pPr>
+        <w:rPr>
+          <w:ins w:id="86" w:author="Ali Surface" w:date="2022-10-30T00:52:00Z"/>
+          <w:lang w:eastAsia="zh-CN"/>
+        </w:rPr>
+      </w:pPr>
+      <w:ins w:id="87" w:author="Ali Surface" w:date="2022-10-30T00:52:00Z">
+        <w:r>
+          <w:rPr>
+            <w:lang w:eastAsia="zh-CN"/>
+          </w:rPr>
+          <w:t>URL:</w:t>
+        </w:r>
+      </w:ins>
+    </w:p>
+    <w:p>
+      <w:pPr>
+        <w:rPr>
+          <w:ins w:id="88" w:author="Ali Surface" w:date="2022-10-30T00:52:00Z"/>
+          <w:lang w:eastAsia="zh-CN"/>
+        </w:rPr>
+      </w:pPr>
+      <w:ins w:id="89" w:author="Ali Surface" w:date="2022-10-30T00:52:00Z">
+        <w:r>
+          <w:rPr>
+            <w:lang w:eastAsia="zh-CN"/>
+          </w:rPr>
+          <w:t>http://ec2-3-27-14-25.ap-southeast-2.compute.amazonaws.com:8000/data_all</w:t>
+        </w:r>
+      </w:ins>
+    </w:p>
+    <w:p>
+      <w:pPr>
+        <w:rPr>
+          <w:ins w:id="90" w:author="Ali Surface" w:date="2022-10-30T00:52:00Z"/>
+          <w:lang w:eastAsia="zh-CN"/>
+        </w:rPr>
+      </w:pPr>
+    </w:p>
+    <w:p>
+      <w:pPr>
+        <w:rPr>
+          <w:ins w:id="91" w:author="Ali Surface" w:date="2022-10-30T00:52:00Z"/>
+          <w:lang w:eastAsia="zh-CN"/>
+        </w:rPr>
+      </w:pPr>
+      <w:ins w:id="92" w:author="Ali Surface" w:date="2022-10-30T00:54:00Z">
+        <w:r>
+          <w:rPr>
+            <w:i/>
+            <w:iCs/>
+            <w:lang w:eastAsia="zh-CN"/>
+          </w:rPr>
+          <w:t>~/</w:t>
+        </w:r>
+      </w:ins>
+      <w:ins w:id="93" w:author="Ali Surface" w:date="2022-10-30T00:52:00Z">
+        <w:r>
+          <w:rPr>
+            <w:i/>
+            <w:iCs/>
+            <w:lang w:eastAsia="zh-CN"/>
+            <w:rPrChange w:id="94" w:author="Ali Surface" w:date="2022-10-30T00:55:00Z">
+              <w:rPr>
+                <w:lang w:eastAsia="zh-CN"/>
+              </w:rPr>
+            </w:rPrChange>
+          </w:rPr>
+          <w:t>plot:</w:t>
+        </w:r>
+      </w:ins>
+      <w:ins w:id="95" w:author="Ali Surface" w:date="2022-10-30T00:57:00Z">
+        <w:r>
+          <w:rPr>
+            <w:i/>
+            <w:iCs/>
+            <w:lang w:eastAsia="zh-CN"/>
+          </w:rPr>
+          <w:t xml:space="preserve"> </w:t>
+        </w:r>
+        <w:r>
+          <w:rPr>
+            <w:lang w:eastAsia="zh-CN"/>
+          </w:rPr>
+          <w:t>This endpoint</w:t>
+        </w:r>
+        <w:r>
+          <w:rPr>
+            <w:lang w:eastAsia="zh-CN"/>
+          </w:rPr>
+          <w:t xml:space="preserve"> </w:t>
+        </w:r>
+      </w:ins>
+      <w:ins w:id="96" w:author="Ali Surface" w:date="2022-10-30T00:52:00Z">
+        <w:r>
+          <w:rPr>
+            <w:lang w:eastAsia="zh-CN"/>
+          </w:rPr>
+          <w:t xml:space="preserve">prints the plot </w:t>
+        </w:r>
+      </w:ins>
+      <w:ins w:id="97" w:author="Ali Surface" w:date="2022-10-30T00:57:00Z">
+        <w:r>
+          <w:rPr>
+            <w:lang w:eastAsia="zh-CN"/>
+          </w:rPr>
+          <w:t xml:space="preserve">of all indicators in one plot </w:t>
+        </w:r>
+        <w:proofErr w:type="gramStart"/>
+        <w:r>
+          <w:rPr>
+            <w:lang w:eastAsia="zh-CN"/>
+          </w:rPr>
+          <w:t>similar to</w:t>
+        </w:r>
+        <w:proofErr w:type="gramEnd"/>
+        <w:r>
+          <w:rPr>
+            <w:lang w:eastAsia="zh-CN"/>
+          </w:rPr>
+          <w:t xml:space="preserve"> the visualization section in this report</w:t>
+        </w:r>
+      </w:ins>
+      <w:ins w:id="98" w:author="Ali Surface" w:date="2022-10-30T00:52:00Z">
+        <w:r>
+          <w:rPr>
+            <w:lang w:eastAsia="zh-CN"/>
+          </w:rPr>
+          <w:t>.</w:t>
+        </w:r>
+      </w:ins>
+    </w:p>
+    <w:p>
+      <w:pPr>
+        <w:rPr>
+          <w:ins w:id="99" w:author="Ali Surface" w:date="2022-10-30T00:52:00Z"/>
+          <w:lang w:eastAsia="zh-CN"/>
+        </w:rPr>
+      </w:pPr>
+      <w:ins w:id="100" w:author="Ali Surface" w:date="2022-10-30T00:52:00Z">
+        <w:r>
+          <w:rPr>
+            <w:lang w:eastAsia="zh-CN"/>
+          </w:rPr>
+          <w:t>URL:</w:t>
+        </w:r>
+      </w:ins>
+    </w:p>
+    <w:p>
+      <w:pPr>
+        <w:rPr>
+          <w:ins w:id="101" w:author="Ali Surface" w:date="2022-10-30T00:52:00Z"/>
+          <w:lang w:eastAsia="zh-CN"/>
+        </w:rPr>
+      </w:pPr>
+      <w:ins w:id="102" w:author="Ali Surface" w:date="2022-10-30T00:52:00Z">
+        <w:r>
+          <w:rPr>
+            <w:lang w:eastAsia="zh-CN"/>
+          </w:rPr>
+          <w:t>http://ec2-3-27-14-25.ap-southeast-2.compute.amazonaws.com:8000/plot</w:t>
+        </w:r>
+      </w:ins>
+    </w:p>
+    <w:p>
+      <w:pPr>
+        <w:rPr>
+          <w:ins w:id="103" w:author="Ali Surface" w:date="2022-10-30T00:52:00Z"/>
+          <w:lang w:eastAsia="zh-CN"/>
+        </w:rPr>
+      </w:pPr>
+    </w:p>
+    <w:p>
+      <w:pPr>
+        <w:rPr>
+          <w:ins w:id="104" w:author="Ali Surface" w:date="2022-10-30T00:52:00Z"/>
+          <w:lang w:eastAsia="zh-CN"/>
+        </w:rPr>
+      </w:pPr>
+      <w:ins w:id="105" w:author="Ali Surface" w:date="2022-10-30T00:54:00Z">
+        <w:r>
+          <w:rPr>
+            <w:i/>
+            <w:iCs/>
+            <w:lang w:eastAsia="zh-CN"/>
+          </w:rPr>
+          <w:t>~/</w:t>
+        </w:r>
+      </w:ins>
+      <w:proofErr w:type="spellStart"/>
+      <w:ins w:id="106" w:author="Ali Surface" w:date="2022-10-30T00:52:00Z">
+        <w:r>
+          <w:rPr>
+            <w:i/>
+            <w:iCs/>
+            <w:lang w:eastAsia="zh-CN"/>
+            <w:rPrChange w:id="107" w:author="Ali Surface" w:date="2022-10-30T00:54:00Z">
+              <w:rPr>
+                <w:lang w:eastAsia="zh-CN"/>
+              </w:rPr>
+            </w:rPrChange>
+          </w:rPr>
+          <w:t>data_selected</w:t>
+        </w:r>
+        <w:proofErr w:type="spellEnd"/>
+        <w:r>
+          <w:rPr>
+            <w:i/>
+            <w:iCs/>
+            <w:lang w:eastAsia="zh-CN"/>
+            <w:rPrChange w:id="108" w:author="Ali Surface" w:date="2022-10-30T00:54:00Z">
+              <w:rPr>
+                <w:lang w:eastAsia="zh-CN"/>
+              </w:rPr>
+            </w:rPrChange>
+          </w:rPr>
+          <w:t>:</w:t>
+        </w:r>
+      </w:ins>
+      <w:ins w:id="109" w:author="Ali Surface" w:date="2022-10-30T00:57:00Z">
+        <w:r>
+          <w:rPr>
+            <w:i/>
+            <w:iCs/>
+            <w:lang w:eastAsia="zh-CN"/>
+          </w:rPr>
+          <w:t xml:space="preserve"> </w:t>
+        </w:r>
+        <w:r>
+          <w:rPr>
+            <w:lang w:eastAsia="zh-CN"/>
+          </w:rPr>
+          <w:t>This endpoint</w:t>
+        </w:r>
+        <w:r>
+          <w:rPr>
+            <w:lang w:eastAsia="zh-CN"/>
+          </w:rPr>
+          <w:t xml:space="preserve"> </w:t>
+        </w:r>
+      </w:ins>
+      <w:ins w:id="110" w:author="Ali Surface" w:date="2022-10-30T00:52:00Z">
+        <w:r>
+          <w:rPr>
+            <w:lang w:eastAsia="zh-CN"/>
+          </w:rPr>
+          <w:t xml:space="preserve">provides data between selected dates. Date range </w:t>
+        </w:r>
+      </w:ins>
+      <w:ins w:id="111" w:author="Ali Surface" w:date="2022-10-30T00:58:00Z">
+        <w:r>
+          <w:rPr>
+            <w:lang w:eastAsia="zh-CN"/>
+          </w:rPr>
+          <w:t xml:space="preserve">can </w:t>
+        </w:r>
+        <w:proofErr w:type="gramStart"/>
+        <w:r>
+          <w:rPr>
+            <w:lang w:eastAsia="zh-CN"/>
+          </w:rPr>
+          <w:t>be specified</w:t>
+        </w:r>
+        <w:proofErr w:type="gramEnd"/>
+        <w:r>
+          <w:rPr>
+            <w:lang w:eastAsia="zh-CN"/>
+          </w:rPr>
+          <w:t xml:space="preserve"> by</w:t>
+        </w:r>
+      </w:ins>
+      <w:ins w:id="112" w:author="Ali Surface" w:date="2022-10-30T00:52:00Z">
+        <w:r>
+          <w:rPr>
+            <w:lang w:eastAsia="zh-CN"/>
+          </w:rPr>
+          <w:t xml:space="preserve"> using '</w:t>
+        </w:r>
+        <w:proofErr w:type="spellStart"/>
+        <w:r>
+          <w:rPr>
+            <w:i/>
+            <w:iCs/>
+            <w:lang w:eastAsia="zh-CN"/>
+            <w:rPrChange w:id="113" w:author="Ali Surface" w:date="2022-10-30T00:58:00Z">
+              <w:rPr>
+                <w:lang w:eastAsia="zh-CN"/>
+              </w:rPr>
+            </w:rPrChange>
+          </w:rPr>
+          <w:t>year_from</w:t>
+        </w:r>
+        <w:proofErr w:type="spellEnd"/>
+        <w:r>
+          <w:rPr>
+            <w:i/>
+            <w:iCs/>
+            <w:lang w:eastAsia="zh-CN"/>
+            <w:rPrChange w:id="114" w:author="Ali Surface" w:date="2022-10-30T00:58:00Z">
+              <w:rPr>
+                <w:lang w:eastAsia="zh-CN"/>
+              </w:rPr>
+            </w:rPrChange>
+          </w:rPr>
+          <w:t>'</w:t>
+        </w:r>
+        <w:r>
+          <w:rPr>
+            <w:lang w:eastAsia="zh-CN"/>
+          </w:rPr>
+          <w:t xml:space="preserve"> and '</w:t>
+        </w:r>
+        <w:proofErr w:type="spellStart"/>
+        <w:r>
+          <w:rPr>
+            <w:i/>
+            <w:iCs/>
+            <w:lang w:eastAsia="zh-CN"/>
+            <w:rPrChange w:id="115" w:author="Ali Surface" w:date="2022-10-30T00:58:00Z">
+              <w:rPr>
+                <w:lang w:eastAsia="zh-CN"/>
+              </w:rPr>
+            </w:rPrChange>
+          </w:rPr>
+          <w:t>year_to</w:t>
+        </w:r>
+        <w:proofErr w:type="spellEnd"/>
+        <w:r>
+          <w:rPr>
+            <w:lang w:eastAsia="zh-CN"/>
+          </w:rPr>
+          <w:t xml:space="preserve">' parameters in </w:t>
+        </w:r>
+        <w:proofErr w:type="spellStart"/>
+        <w:r>
+          <w:rPr>
+            <w:lang w:eastAsia="zh-CN"/>
+          </w:rPr>
+          <w:t>url</w:t>
+        </w:r>
+        <w:proofErr w:type="spellEnd"/>
+        <w:r>
+          <w:rPr>
+            <w:lang w:eastAsia="zh-CN"/>
+          </w:rPr>
+          <w:t>.</w:t>
+        </w:r>
+      </w:ins>
+    </w:p>
+    <w:p>
+      <w:pPr>
+        <w:rPr>
+          <w:ins w:id="116" w:author="Ali Surface" w:date="2022-10-30T00:52:00Z"/>
+          <w:lang w:eastAsia="zh-CN"/>
+        </w:rPr>
+      </w:pPr>
+      <w:ins w:id="117" w:author="Ali Surface" w:date="2022-10-30T00:52:00Z">
+        <w:r>
+          <w:rPr>
+            <w:lang w:eastAsia="zh-CN"/>
+          </w:rPr>
+          <w:t>Example:</w:t>
+        </w:r>
+      </w:ins>
+    </w:p>
+    <w:p>
+      <w:pPr>
+        <w:rPr>
+          <w:lang w:eastAsia="zh-CN"/>
+        </w:rPr>
+      </w:pPr>
+      <w:ins w:id="118" w:author="Ali Surface" w:date="2022-10-30T00:52:00Z">
+        <w:r>
+          <w:rPr>
+            <w:lang w:eastAsia="zh-CN"/>
+          </w:rPr>
+          <w:t>http://ec2-3-27-14-25.ap-southeast-</w:t>
+        </w:r>
+      </w:ins>
+      <w:ins w:id="119" w:author="Ali Surface" w:date="2022-10-30T00:54:00Z">
+        <w:r>
+          <w:rPr>
+            <w:lang w:eastAsia="zh-CN"/>
+          </w:rPr>
+          <w:t xml:space="preserve"> </w:t>
+        </w:r>
+      </w:ins>
+      <w:ins w:id="120" w:author="Ali Surface" w:date="2022-10-30T00:52:00Z">
+        <w:r>
+          <w:rPr>
+            <w:lang w:eastAsia="zh-CN"/>
+          </w:rPr>
+          <w:t>2.compute.amazonaws.com:8000/data_selected?year_from=1999&amp;year_to=2001</w:t>
+        </w:r>
+      </w:ins>
     </w:p>
     <w:p>
       <w:pPr>
@@ -4236,11 +5146,16 @@
       </w:r>
     </w:p>
     <w:p>
-      <w:proofErr w:type="spellStart"/>
-      <w:r>
-        <w:t>Limitiation</w:t>
-      </w:r>
-      <w:proofErr w:type="spellEnd"/>
+      <w:del w:id="121" w:author="Ali Surface" w:date="2022-10-30T00:36:00Z">
+        <w:r>
+          <w:delText>Limitiation</w:delText>
+        </w:r>
+      </w:del>
+      <w:ins w:id="122" w:author="Ali Surface" w:date="2022-10-30T00:36:00Z">
+        <w:r>
+          <w:t>Limitation</w:t>
+        </w:r>
+      </w:ins>
     </w:p>
     <w:p>
       <w:pPr>
@@ -4314,17 +5229,9 @@
         <w:t>RSelenium package</w:t>
       </w:r>
       <w:r>
-        <w:t xml:space="preserve">. </w:t>
-      </w:r>
-      <w:proofErr w:type="spellStart"/>
-      <w:r>
-        <w:t>RDocumentation</w:t>
-      </w:r>
-      <w:proofErr w:type="spellEnd"/>
-      <w:r>
-        <w:t xml:space="preserve">. </w:t>
-      </w:r>
-      <w:hyperlink r:id="rId22" w:history="1">
+        <w:t xml:space="preserve">. RDocumentation. </w:t>
+      </w:r>
+      <w:hyperlink r:id="rId27" w:history="1">
         <w:r>
           <w:rPr>
             <w:rStyle w:val="Hyperlink"/>
@@ -4392,7 +5299,7 @@
       </w:r>
     </w:p>
     <w:sectPr>
-      <w:footerReference w:type="default" r:id="rId23"/>
+      <w:footerReference w:type="default" r:id="rId28"/>
       <w:pgSz w:w="11906" w:h="16838" w:code="9"/>
       <w:pgMar w:top="950" w:right="1080" w:bottom="808" w:left="1080" w:header="720" w:footer="720" w:gutter="0"/>
       <w:pgNumType w:start="0"/>
@@ -4402,6 +5309,49 @@
     </w:sectPr>
   </w:body>
 </w:document>
+</file>
+
+<file path=word/comments.xml><?xml version="1.0" encoding="utf-8"?>
+<w:comments xmlns:wpc="http://schemas.microsoft.com/office/word/2010/wordprocessingCanvas" xmlns:cx="http://schemas.microsoft.com/office/drawing/2014/chartex" xmlns:cx1="http://schemas.microsoft.com/office/drawing/2015/9/8/chartex" xmlns:cx2="http://schemas.microsoft.com/office/drawing/2015/10/21/chartex" xmlns:cx3="http://schemas.microsoft.com/office/drawing/2016/5/9/chartex" xmlns:cx4="http://schemas.microsoft.com/office/drawing/2016/5/10/chartex" xmlns:cx5="http://schemas.microsoft.com/office/drawing/2016/5/11/chartex" xmlns:cx6="http://schemas.microsoft.com/office/drawing/2016/5/12/chartex" xmlns:cx7="http://schemas.microsoft.com/office/drawing/2016/5/13/chartex" xmlns:cx8="http://schemas.microsoft.com/office/drawing/2016/5/14/chartex" xmlns:mc="http://schemas.openxmlformats.org/markup-compatibility/2006" xmlns:aink="http://schemas.microsoft.com/office/drawing/2016/ink" xmlns:am3d="http://schemas.microsoft.com/office/drawing/2017/model3d" xmlns:o="urn:schemas-microsoft-com:office:office" xmlns:oel="http://schemas.microsoft.com/office/2019/extlst" xmlns:r="http://schemas.openxmlformats.org/officeDocument/2006/relationships" xmlns:m="http://schemas.openxmlformats.org/officeDocument/2006/math" xmlns:v="urn:schemas-microsoft-com:vml" xmlns:wp14="http://schemas.microsoft.com/office/word/2010/wordprocessingDrawing" xmlns:wp="http://schemas.openxmlformats.org/drawingml/2006/wordprocessingDrawing" xmlns:w10="urn:schemas-microsoft-com:office:word" xmlns:w="http://schemas.openxmlformats.org/wordprocessingml/2006/main" xmlns:w14="http://schemas.microsoft.com/office/word/2010/wordml" xmlns:w15="http://schemas.microsoft.com/office/word/2012/wordml" xmlns:w16cex="http://schemas.microsoft.com/office/word/2018/wordml/cex" xmlns:w16cid="http://schemas.microsoft.com/office/word/2016/wordml/cid" xmlns:w16="http://schemas.microsoft.com/office/word/2018/wordml" xmlns:w16sdtdh="http://schemas.microsoft.com/office/word/2020/wordml/sdtdatahash" xmlns:w16se="http://schemas.microsoft.com/office/word/2015/wordml/symex" xmlns:wpg="http://schemas.microsoft.com/office/word/2010/wordprocessingGroup" xmlns:wpi="http://schemas.microsoft.com/office/word/2010/wordprocessingInk" xmlns:wne="http://schemas.microsoft.com/office/word/2006/wordml" xmlns:wps="http://schemas.microsoft.com/office/word/2010/wordprocessingShape" mc:Ignorable="w14 w15 w16se w16cid w16 w16cex w16sdtdh wp14">
+  <w:comment w:id="16" w:author="Ali Surface" w:date="2022-10-30T00:41:00Z" w:initials="AS">
+    <w:p>
+      <w:pPr>
+        <w:pStyle w:val="CommentText"/>
+        <w:jc w:val="left"/>
+      </w:pPr>
+      <w:r>
+        <w:rPr>
+          <w:rStyle w:val="CommentReference"/>
+        </w:rPr>
+        <w:annotationRef/>
+      </w:r>
+      <w:r>
+        <w:rPr>
+          <w:lang w:val="en-NZ"/>
+        </w:rPr>
+        <w:t>Repeat from abstact</w:t>
+      </w:r>
+    </w:p>
+  </w:comment>
+</w:comments>
+</file>
+
+<file path=word/commentsExtended.xml><?xml version="1.0" encoding="utf-8"?>
+<w15:commentsEx xmlns:wpc="http://schemas.microsoft.com/office/word/2010/wordprocessingCanvas" xmlns:cx="http://schemas.microsoft.com/office/drawing/2014/chartex" xmlns:cx1="http://schemas.microsoft.com/office/drawing/2015/9/8/chartex" xmlns:cx2="http://schemas.microsoft.com/office/drawing/2015/10/21/chartex" xmlns:cx3="http://schemas.microsoft.com/office/drawing/2016/5/9/chartex" xmlns:cx4="http://schemas.microsoft.com/office/drawing/2016/5/10/chartex" xmlns:cx5="http://schemas.microsoft.com/office/drawing/2016/5/11/chartex" xmlns:cx6="http://schemas.microsoft.com/office/drawing/2016/5/12/chartex" xmlns:cx7="http://schemas.microsoft.com/office/drawing/2016/5/13/chartex" xmlns:cx8="http://schemas.microsoft.com/office/drawing/2016/5/14/chartex" xmlns:mc="http://schemas.openxmlformats.org/markup-compatibility/2006" xmlns:aink="http://schemas.microsoft.com/office/drawing/2016/ink" xmlns:am3d="http://schemas.microsoft.com/office/drawing/2017/model3d" xmlns:o="urn:schemas-microsoft-com:office:office" xmlns:oel="http://schemas.microsoft.com/office/2019/extlst" xmlns:r="http://schemas.openxmlformats.org/officeDocument/2006/relationships" xmlns:m="http://schemas.openxmlformats.org/officeDocument/2006/math" xmlns:v="urn:schemas-microsoft-com:vml" xmlns:wp14="http://schemas.microsoft.com/office/word/2010/wordprocessingDrawing" xmlns:wp="http://schemas.openxmlformats.org/drawingml/2006/wordprocessingDrawing" xmlns:w10="urn:schemas-microsoft-com:office:word" xmlns:w="http://schemas.openxmlformats.org/wordprocessingml/2006/main" xmlns:w14="http://schemas.microsoft.com/office/word/2010/wordml" xmlns:w15="http://schemas.microsoft.com/office/word/2012/wordml" xmlns:w16cex="http://schemas.microsoft.com/office/word/2018/wordml/cex" xmlns:w16cid="http://schemas.microsoft.com/office/word/2016/wordml/cid" xmlns:w16="http://schemas.microsoft.com/office/word/2018/wordml" xmlns:w16sdtdh="http://schemas.microsoft.com/office/word/2020/wordml/sdtdatahash" xmlns:w16se="http://schemas.microsoft.com/office/word/2015/wordml/symex" xmlns:wpg="http://schemas.microsoft.com/office/word/2010/wordprocessingGroup" xmlns:wpi="http://schemas.microsoft.com/office/word/2010/wordprocessingInk" xmlns:wne="http://schemas.microsoft.com/office/word/2006/wordml" xmlns:wps="http://schemas.microsoft.com/office/word/2010/wordprocessingShape" mc:Ignorable="w14 w15 w16se w16cid w16 w16cex w16sdtdh wp14">
+  <w15:commentEx w15:paraId="1753D0A9" w15:done="0"/>
+</w15:commentsEx>
+</file>
+
+<file path=word/commentsExtensible.xml><?xml version="1.0" encoding="utf-8"?>
+<w16cex:commentsExtensible xmlns:wpc="http://schemas.microsoft.com/office/word/2010/wordprocessingCanvas" xmlns:cx="http://schemas.microsoft.com/office/drawing/2014/chartex" xmlns:cx1="http://schemas.microsoft.com/office/drawing/2015/9/8/chartex" xmlns:cx2="http://schemas.microsoft.com/office/drawing/2015/10/21/chartex" xmlns:cx3="http://schemas.microsoft.com/office/drawing/2016/5/9/chartex" xmlns:cx4="http://schemas.microsoft.com/office/drawing/2016/5/10/chartex" xmlns:cx5="http://schemas.microsoft.com/office/drawing/2016/5/11/chartex" xmlns:cx6="http://schemas.microsoft.com/office/drawing/2016/5/12/chartex" xmlns:cx7="http://schemas.microsoft.com/office/drawing/2016/5/13/chartex" xmlns:cx8="http://schemas.microsoft.com/office/drawing/2016/5/14/chartex" xmlns:mc="http://schemas.openxmlformats.org/markup-compatibility/2006" xmlns:aink="http://schemas.microsoft.com/office/drawing/2016/ink" xmlns:am3d="http://schemas.microsoft.com/office/drawing/2017/model3d" xmlns:o="urn:schemas-microsoft-com:office:office" xmlns:oel="http://schemas.microsoft.com/office/2019/extlst" xmlns:r="http://schemas.openxmlformats.org/officeDocument/2006/relationships" xmlns:m="http://schemas.openxmlformats.org/officeDocument/2006/math" xmlns:v="urn:schemas-microsoft-com:vml" xmlns:wp14="http://schemas.microsoft.com/office/word/2010/wordprocessingDrawing" xmlns:wp="http://schemas.openxmlformats.org/drawingml/2006/wordprocessingDrawing" xmlns:w10="urn:schemas-microsoft-com:office:word" xmlns:w="http://schemas.openxmlformats.org/wordprocessingml/2006/main" xmlns:w14="http://schemas.microsoft.com/office/word/2010/wordml" xmlns:w15="http://schemas.microsoft.com/office/word/2012/wordml" xmlns:w16cex="http://schemas.microsoft.com/office/word/2018/wordml/cex" xmlns:w16cid="http://schemas.microsoft.com/office/word/2016/wordml/cid" xmlns:w16="http://schemas.microsoft.com/office/word/2018/wordml" xmlns:w16sdtdh="http://schemas.microsoft.com/office/word/2020/wordml/sdtdatahash" xmlns:w16se="http://schemas.microsoft.com/office/word/2015/wordml/symex" xmlns:wpg="http://schemas.microsoft.com/office/word/2010/wordprocessingGroup" xmlns:wpi="http://schemas.microsoft.com/office/word/2010/wordprocessingInk" xmlns:wne="http://schemas.microsoft.com/office/word/2006/wordml" xmlns:wps="http://schemas.microsoft.com/office/word/2010/wordprocessingShape" mc:Ignorable="w14 w15 w16se w16cid w16 w16cex w16sdtdh wp14">
+  <w16cex:commentExtensible w16cex:durableId="270846D7" w16cex:dateUtc="2022-10-29T11:41:00Z"/>
+</w16cex:commentsExtensible>
+</file>
+
+<file path=word/commentsIds.xml><?xml version="1.0" encoding="utf-8"?>
+<w16cid:commentsIds xmlns:wpc="http://schemas.microsoft.com/office/word/2010/wordprocessingCanvas" xmlns:cx="http://schemas.microsoft.com/office/drawing/2014/chartex" xmlns:cx1="http://schemas.microsoft.com/office/drawing/2015/9/8/chartex" xmlns:cx2="http://schemas.microsoft.com/office/drawing/2015/10/21/chartex" xmlns:cx3="http://schemas.microsoft.com/office/drawing/2016/5/9/chartex" xmlns:cx4="http://schemas.microsoft.com/office/drawing/2016/5/10/chartex" xmlns:cx5="http://schemas.microsoft.com/office/drawing/2016/5/11/chartex" xmlns:cx6="http://schemas.microsoft.com/office/drawing/2016/5/12/chartex" xmlns:cx7="http://schemas.microsoft.com/office/drawing/2016/5/13/chartex" xmlns:cx8="http://schemas.microsoft.com/office/drawing/2016/5/14/chartex" xmlns:mc="http://schemas.openxmlformats.org/markup-compatibility/2006" xmlns:aink="http://schemas.microsoft.com/office/drawing/2016/ink" xmlns:am3d="http://schemas.microsoft.com/office/drawing/2017/model3d" xmlns:o="urn:schemas-microsoft-com:office:office" xmlns:oel="http://schemas.microsoft.com/office/2019/extlst" xmlns:r="http://schemas.openxmlformats.org/officeDocument/2006/relationships" xmlns:m="http://schemas.openxmlformats.org/officeDocument/2006/math" xmlns:v="urn:schemas-microsoft-com:vml" xmlns:wp14="http://schemas.microsoft.com/office/word/2010/wordprocessingDrawing" xmlns:wp="http://schemas.openxmlformats.org/drawingml/2006/wordprocessingDrawing" xmlns:w10="urn:schemas-microsoft-com:office:word" xmlns:w="http://schemas.openxmlformats.org/wordprocessingml/2006/main" xmlns:w14="http://schemas.microsoft.com/office/word/2010/wordml" xmlns:w15="http://schemas.microsoft.com/office/word/2012/wordml" xmlns:w16cex="http://schemas.microsoft.com/office/word/2018/wordml/cex" xmlns:w16cid="http://schemas.microsoft.com/office/word/2016/wordml/cid" xmlns:w16="http://schemas.microsoft.com/office/word/2018/wordml" xmlns:w16sdtdh="http://schemas.microsoft.com/office/word/2020/wordml/sdtdatahash" xmlns:w16se="http://schemas.microsoft.com/office/word/2015/wordml/symex" xmlns:wpg="http://schemas.microsoft.com/office/word/2010/wordprocessingGroup" xmlns:wpi="http://schemas.microsoft.com/office/word/2010/wordprocessingInk" xmlns:wne="http://schemas.microsoft.com/office/word/2006/wordml" xmlns:wps="http://schemas.microsoft.com/office/word/2010/wordprocessingShape" mc:Ignorable="w14 w15 w16se w16cid w16 w16cex w16sdtdh wp14">
+  <w16cid:commentId w16cid:paraId="1753D0A9" w16cid:durableId="270846D7"/>
+</w16cid:commentsIds>
 </file>
 
 <file path=word/endnotes.xml><?xml version="1.0" encoding="utf-8"?>
@@ -8535,6 +9485,14 @@
     <w:abstractNumId w:val="26"/>
   </w:num>
 </w:numbering>
+</file>
+
+<file path=word/people.xml><?xml version="1.0" encoding="utf-8"?>
+<w15:people xmlns:wpc="http://schemas.microsoft.com/office/word/2010/wordprocessingCanvas" xmlns:cx="http://schemas.microsoft.com/office/drawing/2014/chartex" xmlns:cx1="http://schemas.microsoft.com/office/drawing/2015/9/8/chartex" xmlns:cx2="http://schemas.microsoft.com/office/drawing/2015/10/21/chartex" xmlns:cx3="http://schemas.microsoft.com/office/drawing/2016/5/9/chartex" xmlns:cx4="http://schemas.microsoft.com/office/drawing/2016/5/10/chartex" xmlns:cx5="http://schemas.microsoft.com/office/drawing/2016/5/11/chartex" xmlns:cx6="http://schemas.microsoft.com/office/drawing/2016/5/12/chartex" xmlns:cx7="http://schemas.microsoft.com/office/drawing/2016/5/13/chartex" xmlns:cx8="http://schemas.microsoft.com/office/drawing/2016/5/14/chartex" xmlns:mc="http://schemas.openxmlformats.org/markup-compatibility/2006" xmlns:aink="http://schemas.microsoft.com/office/drawing/2016/ink" xmlns:am3d="http://schemas.microsoft.com/office/drawing/2017/model3d" xmlns:o="urn:schemas-microsoft-com:office:office" xmlns:oel="http://schemas.microsoft.com/office/2019/extlst" xmlns:r="http://schemas.openxmlformats.org/officeDocument/2006/relationships" xmlns:m="http://schemas.openxmlformats.org/officeDocument/2006/math" xmlns:v="urn:schemas-microsoft-com:vml" xmlns:wp14="http://schemas.microsoft.com/office/word/2010/wordprocessingDrawing" xmlns:wp="http://schemas.openxmlformats.org/drawingml/2006/wordprocessingDrawing" xmlns:w10="urn:schemas-microsoft-com:office:word" xmlns:w="http://schemas.openxmlformats.org/wordprocessingml/2006/main" xmlns:w14="http://schemas.microsoft.com/office/word/2010/wordml" xmlns:w15="http://schemas.microsoft.com/office/word/2012/wordml" xmlns:w16cex="http://schemas.microsoft.com/office/word/2018/wordml/cex" xmlns:w16cid="http://schemas.microsoft.com/office/word/2016/wordml/cid" xmlns:w16="http://schemas.microsoft.com/office/word/2018/wordml" xmlns:w16sdtdh="http://schemas.microsoft.com/office/word/2020/wordml/sdtdatahash" xmlns:w16se="http://schemas.microsoft.com/office/word/2015/wordml/symex" xmlns:wpg="http://schemas.microsoft.com/office/word/2010/wordprocessingGroup" xmlns:wpi="http://schemas.microsoft.com/office/word/2010/wordprocessingInk" xmlns:wne="http://schemas.microsoft.com/office/word/2006/wordml" xmlns:wps="http://schemas.microsoft.com/office/word/2010/wordprocessingShape" mc:Ignorable="w14 w15 w16se w16cid w16 w16cex w16sdtdh wp14">
+  <w15:person w15:author="Ali Surface">
+    <w15:presenceInfo w15:providerId="Windows Live" w15:userId="987164923809310b"/>
+  </w15:person>
+</w15:people>
 </file>
 
 <file path=word/styles.xml><?xml version="1.0" encoding="utf-8"?>
@@ -9134,6 +10092,7 @@
   <w:style w:type="character" w:default="1" w:styleId="DefaultParagraphFont">
     <w:name w:val="Default Paragraph Font"/>
     <w:uiPriority w:val="1"/>
+    <w:semiHidden/>
     <w:unhideWhenUsed/>
   </w:style>
   <w:style w:type="table" w:default="1" w:styleId="TableNormal">
@@ -9573,7 +10532,6 @@
     <w:basedOn w:val="Normal"/>
     <w:link w:val="CommentTextChar"/>
     <w:uiPriority w:val="99"/>
-    <w:semiHidden/>
     <w:unhideWhenUsed/>
     <w:rsid w:val="00C6554A"/>
   </w:style>
@@ -9582,7 +10540,6 @@
     <w:basedOn w:val="DefaultParagraphFont"/>
     <w:link w:val="CommentText"/>
     <w:uiPriority w:val="99"/>
-    <w:semiHidden/>
     <w:rsid w:val="00C6554A"/>
     <w:rPr>
       <w:szCs w:val="20"/>

</xml_diff>

<commit_message>
Add the conclusion section
Add the conclusion to the report
</commit_message>
<xml_diff>
--- a/Report.docx
+++ b/Report.docx
@@ -3765,54 +3765,56 @@
         </w:rPr>
         <w:t xml:space="preserve">HPI appears to have a strong negative relationship with OCR, this phenomoa can be explained by that high mortgage rate increases the cost of puchasing housing as it is more expensive to use mortgage financing. Thus, the demand for housing falls so as the housing price fall. </w:t>
       </w:r>
+    </w:p>
+    <w:p>
+      <w:pPr>
+        <w:rPr>
+          <w:rFonts w:hint="default" w:ascii="Constantia (Body)" w:hAnsi="Constantia (Body)" w:cs="Constantia (Body)"/>
+          <w:color w:val="000000"/>
+          <w:sz w:val="22"/>
+          <w:szCs w:val="22"/>
+          <w:lang w:eastAsia="zh-CN"/>
+        </w:rPr>
+      </w:pPr>
+    </w:p>
+    <w:p>
+      <w:pPr>
+        <w:rPr>
+          <w:rFonts w:hint="default" w:ascii="Constantia (Body)" w:hAnsi="Constantia (Body)" w:cs="Constantia (Body)"/>
+          <w:lang w:eastAsia="zh-CN"/>
+        </w:rPr>
+      </w:pPr>
+    </w:p>
+    <w:p>
+      <w:pPr>
+        <w:pStyle w:val="2"/>
+        <w:rPr>
+          <w:rFonts w:hint="default" w:ascii="Constantia (Body)" w:hAnsi="Constantia (Body)" w:cs="Constantia (Body)"/>
+        </w:rPr>
+      </w:pPr>
+      <w:r>
+        <w:rPr>
+          <w:rFonts w:hint="default" w:ascii="Constantia (Body)" w:hAnsi="Constantia (Body)" w:cs="Constantia (Body)"/>
+        </w:rPr>
+        <w:t>Summary</w:t>
+      </w:r>
+    </w:p>
+    <w:p>
+      <w:pPr>
+        <w:rPr>
+          <w:rFonts w:hint="default" w:ascii="Constantia (Body)" w:hAnsi="Constantia (Body)" w:cs="Constantia (Body)"/>
+          <w:lang w:val="en-US"/>
+        </w:rPr>
+      </w:pPr>
+      <w:r>
+        <w:rPr>
+          <w:rFonts w:hint="default" w:ascii="Constantia (Body)" w:hAnsi="Constantia (Body)" w:cs="Constantia (Body)"/>
+          <w:lang w:val="en-US"/>
+        </w:rPr>
+        <w:t>To conclude our study, by following a clearly defined goal, we have carried out in-depth discussion and analysis of the topic. An extensive researches on the available data sources has been perfomed. After some trial and error, reliable data sources have been identified and we have started coding for web contents scraping, followed by data wrangling and visulization. The analytic results on the data visulization complied to the economic theory and principle has further proved our data collection is sucessful.</w:t>
+      </w:r>
       <w:bookmarkStart w:id="0" w:name="_GoBack"/>
       <w:bookmarkEnd w:id="0"/>
-    </w:p>
-    <w:p>
-      <w:pPr>
-        <w:rPr>
-          <w:rFonts w:hint="default" w:ascii="Constantia (Body)" w:hAnsi="Constantia (Body)" w:cs="Constantia (Body)"/>
-          <w:color w:val="000000"/>
-          <w:sz w:val="22"/>
-          <w:szCs w:val="22"/>
-          <w:lang w:eastAsia="zh-CN"/>
-        </w:rPr>
-      </w:pPr>
-    </w:p>
-    <w:p>
-      <w:pPr>
-        <w:rPr>
-          <w:rFonts w:hint="default" w:ascii="Constantia (Body)" w:hAnsi="Constantia (Body)" w:cs="Constantia (Body)"/>
-          <w:lang w:eastAsia="zh-CN"/>
-        </w:rPr>
-      </w:pPr>
-    </w:p>
-    <w:p>
-      <w:pPr>
-        <w:pStyle w:val="2"/>
-        <w:rPr>
-          <w:rFonts w:hint="default" w:ascii="Constantia (Body)" w:hAnsi="Constantia (Body)" w:cs="Constantia (Body)"/>
-        </w:rPr>
-      </w:pPr>
-      <w:r>
-        <w:rPr>
-          <w:rFonts w:hint="default" w:ascii="Constantia (Body)" w:hAnsi="Constantia (Body)" w:cs="Constantia (Body)"/>
-        </w:rPr>
-        <w:t>Summary</w:t>
-      </w:r>
-    </w:p>
-    <w:p>
-      <w:pPr>
-        <w:rPr>
-          <w:rFonts w:hint="default" w:ascii="Constantia (Body)" w:hAnsi="Constantia (Body)" w:cs="Constantia (Body)"/>
-        </w:rPr>
-      </w:pPr>
-      <w:r>
-        <w:rPr>
-          <w:rFonts w:hint="default" w:ascii="Constantia (Body)" w:hAnsi="Constantia (Body)" w:cs="Constantia (Body)"/>
-        </w:rPr>
-        <w:t>Limitiation</w:t>
-      </w:r>
     </w:p>
     <w:p>
       <w:pPr>
@@ -5427,6 +5429,7 @@
     <w:name w:val="Heading 1 Char"/>
     <w:basedOn w:val="11"/>
     <w:link w:val="2"/>
+    <w:qFormat/>
     <w:uiPriority w:val="9"/>
     <w:rPr>
       <w:smallCaps/>
@@ -5482,6 +5485,7 @@
     <w:name w:val="Footer Char"/>
     <w:basedOn w:val="11"/>
     <w:link w:val="26"/>
+    <w:qFormat/>
     <w:uiPriority w:val="99"/>
     <w:rPr>
       <w:caps/>
@@ -5671,6 +5675,7 @@
     <w:basedOn w:val="11"/>
     <w:link w:val="19"/>
     <w:semiHidden/>
+    <w:qFormat/>
     <w:uiPriority w:val="99"/>
     <w:rPr>
       <w:szCs w:val="20"/>
@@ -5768,6 +5773,7 @@
     <w:basedOn w:val="11"/>
     <w:link w:val="38"/>
     <w:semiHidden/>
+    <w:qFormat/>
     <w:uiPriority w:val="99"/>
     <w:rPr>
       <w:rFonts w:ascii="Consolas" w:hAnsi="Consolas"/>

</xml_diff>